<commit_message>
python color#	new file:   source/docs/tys_cn_v2.pdf
</commit_message>
<xml_diff>
--- a/source/docs/tys_cn.docx
+++ b/source/docs/tys_cn.docx
@@ -1,6 +1,6 @@
 
 <file path=word/document.xml><?xml version="1.0" encoding="utf-8"?>
-<w:document xmlns:ve="http://schemas.openxmlformats.org/markup-compatibility/2006" xmlns:o="urn:schemas-microsoft-com:office:office" xmlns:r="http://schemas.openxmlformats.org/officeDocument/2006/relationships" xmlns:m="http://schemas.openxmlformats.org/officeDocument/2006/math" xmlns:v="urn:schemas-microsoft-com:vml" xmlns:wp="http://schemas.openxmlformats.org/drawingml/2006/wordprocessingDrawing" xmlns:w10="urn:schemas-microsoft-com:office:word" xmlns:w="http://schemas.openxmlformats.org/wordprocessingml/2006/main" xmlns:wne="http://schemas.microsoft.com/office/word/2006/wordml">
+<w:document xmlns:wpc="http://schemas.microsoft.com/office/word/2010/wordprocessingCanvas" xmlns:mc="http://schemas.openxmlformats.org/markup-compatibility/2006" xmlns:o="urn:schemas-microsoft-com:office:office" xmlns:r="http://schemas.openxmlformats.org/officeDocument/2006/relationships" xmlns:m="http://schemas.openxmlformats.org/officeDocument/2006/math" xmlns:v="urn:schemas-microsoft-com:vml" xmlns:wp14="http://schemas.microsoft.com/office/word/2010/wordprocessingDrawing" xmlns:wp="http://schemas.openxmlformats.org/drawingml/2006/wordprocessingDrawing" xmlns:w10="urn:schemas-microsoft-com:office:word" xmlns:w="http://schemas.openxmlformats.org/wordprocessingml/2006/main" xmlns:w14="http://schemas.microsoft.com/office/word/2010/wordml" xmlns:w15="http://schemas.microsoft.com/office/word/2012/wordml" xmlns:wpg="http://schemas.microsoft.com/office/word/2010/wordprocessingGroup" xmlns:wpi="http://schemas.microsoft.com/office/word/2010/wordprocessingInk" xmlns:wne="http://schemas.microsoft.com/office/word/2006/wordml" xmlns:wps="http://schemas.microsoft.com/office/word/2010/wordprocessingShape" mc:Ignorable="w14 w15 wp14">
   <w:body>
     <w:p>
       <w:pPr>
@@ -106,7 +106,7 @@
         <w:rPr>
           <w:rFonts w:ascii="宋体" w:eastAsia="宋体" w:hAnsi="宋体" w:hint="eastAsia"/>
         </w:rPr>
-        <w:t>4</w:t>
+        <w:t>6</w:t>
       </w:r>
     </w:p>
     <w:p>
@@ -125,9 +125,9 @@
       </w:r>
       <w:r>
         <w:rPr>
-          <w:rFonts w:ascii="宋体" w:eastAsia="宋体" w:hAnsi="宋体" w:hint="eastAsia"/>
-        </w:rPr>
-        <w:t>182-0028-5715</w:t>
+          <w:rFonts w:ascii="宋体" w:eastAsia="宋体" w:hAnsi="宋体"/>
+        </w:rPr>
+        <w:t>176-211-93965</w:t>
       </w:r>
       <w:r>
         <w:rPr>
@@ -368,7 +368,13 @@
         <w:rPr>
           <w:rFonts w:ascii="宋体" w:eastAsia="宋体" w:hAnsi="宋体" w:hint="eastAsia"/>
         </w:rPr>
-        <w:t>铜奖</w:t>
+        <w:t>银</w:t>
+      </w:r>
+      <w:r>
+        <w:rPr>
+          <w:rFonts w:ascii="宋体" w:eastAsia="宋体" w:hAnsi="宋体" w:hint="eastAsia"/>
+        </w:rPr>
+        <w:t>奖</w:t>
       </w:r>
     </w:p>
     <w:p>
@@ -568,7 +574,7 @@
         </w:numPr>
         <w:ind w:firstLineChars="0"/>
         <w:rPr>
-          <w:rFonts w:ascii="宋体" w:eastAsia="宋体" w:hAnsi="宋体" w:hint="eastAsia"/>
+          <w:rFonts w:ascii="宋体" w:eastAsia="宋体" w:hAnsi="宋体"/>
         </w:rPr>
       </w:pPr>
       <w:r>
@@ -623,36 +629,55 @@
         </w:numPr>
         <w:ind w:firstLineChars="0"/>
         <w:rPr>
-          <w:rFonts w:ascii="宋体" w:eastAsia="宋体" w:hAnsi="宋体" w:hint="eastAsia"/>
-        </w:rPr>
-      </w:pPr>
-      <w:r>
-        <w:rPr>
-          <w:rFonts w:ascii="宋体" w:eastAsia="宋体" w:hAnsi="宋体" w:hint="eastAsia"/>
-        </w:rPr>
-        <w:t>有一套自己用Python编写的服务端框架，已</w:t>
-      </w:r>
-      <w:r>
-        <w:rPr>
-          <w:rFonts w:ascii="宋体" w:eastAsia="宋体" w:hAnsi="宋体" w:hint="eastAsia"/>
-        </w:rPr>
-        <w:t>能</w:t>
-      </w:r>
-      <w:r>
-        <w:rPr>
-          <w:rFonts w:ascii="宋体" w:eastAsia="宋体" w:hAnsi="宋体" w:hint="eastAsia"/>
-        </w:rPr>
-        <w:t>线上平稳运营</w:t>
-      </w:r>
-      <w:r>
-        <w:rPr>
-          <w:rFonts w:ascii="宋体" w:eastAsia="宋体" w:hAnsi="宋体" w:hint="eastAsia"/>
+          <w:rFonts w:ascii="宋体" w:eastAsia="宋体" w:hAnsi="宋体"/>
+        </w:rPr>
+      </w:pPr>
+      <w:r>
+        <w:rPr>
+          <w:rFonts w:ascii="宋体" w:eastAsia="宋体" w:hAnsi="宋体" w:hint="eastAsia"/>
+        </w:rPr>
+        <w:t>写过某游戏辅助工具造福公会好友</w:t>
+      </w:r>
+      <w:r>
+        <w:rPr>
+          <w:rFonts w:ascii="宋体" w:eastAsia="宋体" w:hAnsi="宋体" w:hint="eastAsia"/>
+        </w:rPr>
+        <w:t>半年多</w:t>
+      </w:r>
+      <w:r>
+        <w:rPr>
+          <w:rFonts w:ascii="宋体" w:eastAsia="宋体" w:hAnsi="宋体"/>
         </w:rPr>
         <w:t>.</w:t>
       </w:r>
     </w:p>
     <w:p>
       <w:pPr>
+        <w:pStyle w:val="a3"/>
+        <w:numPr>
+          <w:ilvl w:val="0"/>
+          <w:numId w:val="6"/>
+        </w:numPr>
+        <w:ind w:firstLineChars="0"/>
+        <w:rPr>
+          <w:rFonts w:ascii="宋体" w:eastAsia="宋体" w:hAnsi="宋体" w:hint="eastAsia"/>
+        </w:rPr>
+      </w:pPr>
+      <w:r>
+        <w:rPr>
+          <w:rFonts w:ascii="宋体" w:eastAsia="宋体" w:hAnsi="宋体" w:hint="eastAsia"/>
+        </w:rPr>
+        <w:t>有一套自己用Python编写的服务端框架，已能线上平稳运营</w:t>
+      </w:r>
+      <w:r>
+        <w:rPr>
+          <w:rFonts w:ascii="宋体" w:eastAsia="宋体" w:hAnsi="宋体" w:hint="eastAsia"/>
+        </w:rPr>
+        <w:t>.</w:t>
+      </w:r>
+    </w:p>
+    <w:p>
+      <w:pPr>
         <w:ind w:leftChars="200" w:left="420"/>
         <w:rPr>
           <w:rFonts w:ascii="宋体" w:eastAsia="宋体" w:hAnsi="宋体"/>
@@ -758,7 +783,15 @@
         <w:rPr>
           <w:rFonts w:ascii="宋体" w:eastAsia="宋体" w:hAnsi="宋体" w:hint="eastAsia"/>
         </w:rPr>
-        <w:t>MySQL数据库</w:t>
+        <w:t>M</w:t>
+      </w:r>
+      <w:bookmarkStart w:id="0" w:name="_GoBack"/>
+      <w:bookmarkEnd w:id="0"/>
+      <w:r>
+        <w:rPr>
+          <w:rFonts w:ascii="宋体" w:eastAsia="宋体" w:hAnsi="宋体" w:hint="eastAsia"/>
+        </w:rPr>
+        <w:t>ySQL数据库</w:t>
       </w:r>
       <w:r>
         <w:rPr>
@@ -885,10 +918,558 @@
     </w:p>
     <w:p>
       <w:pPr>
+        <w:ind w:left="420"/>
+        <w:rPr>
+          <w:rFonts w:ascii="宋体" w:eastAsia="宋体" w:hAnsi="宋体"/>
+        </w:rPr>
+      </w:pPr>
+      <w:r>
+        <w:rPr>
+          <w:rFonts w:ascii="宋体" w:eastAsia="宋体" w:hAnsi="宋体" w:hint="eastAsia"/>
+        </w:rPr>
+        <w:t>2</w:t>
+      </w:r>
+      <w:r>
+        <w:rPr>
+          <w:rFonts w:ascii="宋体" w:eastAsia="宋体" w:hAnsi="宋体"/>
+        </w:rPr>
+        <w:t>017.5-</w:t>
+      </w:r>
+      <w:r>
+        <w:rPr>
+          <w:rFonts w:ascii="宋体" w:eastAsia="宋体" w:hAnsi="宋体" w:hint="eastAsia"/>
+        </w:rPr>
+        <w:t>至今：</w:t>
+      </w:r>
+      <w:r>
+        <w:rPr>
+          <w:rFonts w:ascii="宋体" w:eastAsia="宋体" w:hAnsi="宋体" w:hint="eastAsia"/>
+        </w:rPr>
+        <w:t>江苏易乐网络科技有限公司</w:t>
+      </w:r>
+    </w:p>
+    <w:p>
+      <w:pPr>
+        <w:ind w:left="420"/>
+        <w:rPr>
+          <w:rFonts w:ascii="宋体" w:eastAsia="宋体" w:hAnsi="宋体"/>
+        </w:rPr>
+      </w:pPr>
+      <w:r>
+        <w:rPr>
+          <w:rFonts w:ascii="宋体" w:eastAsia="宋体" w:hAnsi="宋体"/>
+        </w:rPr>
+        <w:tab/>
+      </w:r>
+      <w:r>
+        <w:rPr>
+          <w:rFonts w:ascii="宋体" w:eastAsia="宋体" w:hAnsi="宋体"/>
+        </w:rPr>
+        <w:tab/>
+      </w:r>
+      <w:r>
+        <w:rPr>
+          <w:rFonts w:ascii="宋体" w:eastAsia="宋体" w:hAnsi="宋体"/>
+        </w:rPr>
+        <w:t>RPG页游《御魂九宵》《霸剑绝学》服务端</w:t>
+      </w:r>
+      <w:r>
+        <w:rPr>
+          <w:rFonts w:ascii="宋体" w:eastAsia="宋体" w:hAnsi="宋体" w:hint="eastAsia"/>
+        </w:rPr>
+        <w:t>(语言：</w:t>
+      </w:r>
+      <w:r>
+        <w:rPr>
+          <w:rFonts w:ascii="宋体" w:eastAsia="宋体" w:hAnsi="宋体"/>
+        </w:rPr>
+        <w:t>c++,lua)</w:t>
+      </w:r>
+    </w:p>
+    <w:p>
+      <w:pPr>
+        <w:pStyle w:val="a3"/>
+        <w:numPr>
+          <w:ilvl w:val="0"/>
+          <w:numId w:val="14"/>
+        </w:numPr>
+        <w:ind w:firstLineChars="0"/>
+        <w:rPr>
+          <w:rFonts w:ascii="宋体" w:eastAsia="宋体" w:hAnsi="宋体"/>
+        </w:rPr>
+      </w:pPr>
+      <w:r>
+        <w:rPr>
+          <w:rFonts w:ascii="宋体" w:eastAsia="宋体" w:hAnsi="宋体"/>
+        </w:rPr>
+        <w:t>Rsyslog+Mysql+log4cpp+rabbitmq 搭建本地日志和上传运营平台日志。埋点日志并负责相应的解析工具</w:t>
+      </w:r>
+      <w:r>
+        <w:rPr>
+          <w:rFonts w:ascii="宋体" w:eastAsia="宋体" w:hAnsi="宋体" w:hint="eastAsia"/>
+        </w:rPr>
+        <w:t>(如分析某个玩家在某个点身上的某个属性数据</w:t>
+      </w:r>
+      <w:r>
+        <w:rPr>
+          <w:rFonts w:ascii="宋体" w:eastAsia="宋体" w:hAnsi="宋体"/>
+        </w:rPr>
+        <w:t>)</w:t>
+      </w:r>
+      <w:r>
+        <w:rPr>
+          <w:rFonts w:ascii="宋体" w:eastAsia="宋体" w:hAnsi="宋体"/>
+        </w:rPr>
+        <w:t>。</w:t>
+      </w:r>
+    </w:p>
+    <w:p>
+      <w:pPr>
+        <w:pStyle w:val="a3"/>
+        <w:numPr>
+          <w:ilvl w:val="0"/>
+          <w:numId w:val="14"/>
+        </w:numPr>
+        <w:ind w:firstLineChars="0"/>
+        <w:rPr>
+          <w:rFonts w:ascii="宋体" w:eastAsia="宋体" w:hAnsi="宋体"/>
+        </w:rPr>
+      </w:pPr>
+      <w:r>
+        <w:rPr>
+          <w:rFonts w:ascii="宋体" w:eastAsia="宋体" w:hAnsi="宋体"/>
+        </w:rPr>
+        <w:t>完成运营部门需求：远程拉取db,logdb数据并计算相应数据(如补偿名单，道具使用，活动消费/收入等后台不支持或者一次性需求)。</w:t>
+      </w:r>
+    </w:p>
+    <w:p>
+      <w:pPr>
+        <w:pStyle w:val="a3"/>
+        <w:numPr>
+          <w:ilvl w:val="0"/>
+          <w:numId w:val="14"/>
+        </w:numPr>
+        <w:ind w:firstLineChars="0"/>
+        <w:rPr>
+          <w:rFonts w:ascii="宋体" w:eastAsia="宋体" w:hAnsi="宋体"/>
+        </w:rPr>
+      </w:pPr>
+      <w:r>
+        <w:rPr>
+          <w:rFonts w:ascii="宋体" w:eastAsia="宋体" w:hAnsi="宋体"/>
+        </w:rPr>
+        <w:t>线上在线补偿/数据修(恢)复相应的sql数据查询，python</w:t>
+      </w:r>
+      <w:r>
+        <w:rPr>
+          <w:rFonts w:ascii="宋体" w:eastAsia="宋体" w:hAnsi="宋体"/>
+        </w:rPr>
+        <w:t>脚</w:t>
+      </w:r>
+      <w:r>
+        <w:rPr>
+          <w:rFonts w:ascii="宋体" w:eastAsia="宋体" w:hAnsi="宋体" w:hint="eastAsia"/>
+        </w:rPr>
+        <w:t>本</w:t>
+      </w:r>
+      <w:r>
+        <w:rPr>
+          <w:rFonts w:ascii="宋体" w:eastAsia="宋体" w:hAnsi="宋体"/>
+        </w:rPr>
+        <w:t>(</w:t>
+      </w:r>
+      <w:r>
+        <w:rPr>
+          <w:rFonts w:ascii="宋体" w:eastAsia="宋体" w:hAnsi="宋体" w:hint="eastAsia"/>
+        </w:rPr>
+        <w:t>如平台订单丢失补发,版本更新配置出错部分玩家数据回滚/补偿</w:t>
+      </w:r>
+      <w:r>
+        <w:rPr>
+          <w:rFonts w:ascii="宋体" w:eastAsia="宋体" w:hAnsi="宋体" w:hint="eastAsia"/>
+        </w:rPr>
+        <w:t>等</w:t>
+      </w:r>
+      <w:r>
+        <w:rPr>
+          <w:rFonts w:ascii="宋体" w:eastAsia="宋体" w:hAnsi="宋体"/>
+        </w:rPr>
+        <w:t>)</w:t>
+      </w:r>
+      <w:r>
+        <w:rPr>
+          <w:rFonts w:ascii="宋体" w:eastAsia="宋体" w:hAnsi="宋体"/>
+        </w:rPr>
+        <w:t>。</w:t>
+      </w:r>
+    </w:p>
+    <w:p>
+      <w:pPr>
+        <w:pStyle w:val="a3"/>
+        <w:numPr>
+          <w:ilvl w:val="0"/>
+          <w:numId w:val="14"/>
+        </w:numPr>
+        <w:ind w:firstLineChars="0"/>
+        <w:rPr>
+          <w:rFonts w:ascii="宋体" w:eastAsia="宋体" w:hAnsi="宋体"/>
+        </w:rPr>
+      </w:pPr>
+      <w:r>
+        <w:rPr>
+          <w:rFonts w:ascii="宋体" w:eastAsia="宋体" w:hAnsi="宋体"/>
+        </w:rPr>
+        <w:t>完成多类运营活动，合服，平台对接等框架。优化读取策划配置格式使策划配置更方便统一。</w:t>
+      </w:r>
+    </w:p>
+    <w:p>
+      <w:pPr>
+        <w:pStyle w:val="a3"/>
+        <w:numPr>
+          <w:ilvl w:val="0"/>
+          <w:numId w:val="14"/>
+        </w:numPr>
+        <w:ind w:firstLineChars="0"/>
+        <w:rPr>
+          <w:rFonts w:ascii="宋体" w:eastAsia="宋体" w:hAnsi="宋体"/>
+        </w:rPr>
+      </w:pPr>
+      <w:r>
+        <w:rPr>
+          <w:rFonts w:ascii="宋体" w:eastAsia="宋体" w:hAnsi="宋体"/>
+        </w:rPr>
+        <w:t>负责后台发过来的消息</w:t>
+      </w:r>
+      <w:r>
+        <w:rPr>
+          <w:rFonts w:ascii="宋体" w:eastAsia="宋体" w:hAnsi="宋体" w:hint="eastAsia"/>
+        </w:rPr>
+        <w:t>(</w:t>
+      </w:r>
+      <w:r>
+        <w:rPr>
+          <w:rFonts w:ascii="宋体" w:eastAsia="宋体" w:hAnsi="宋体"/>
+        </w:rPr>
+        <w:t>如支付，禁言封号改名，玩家信息，修改数据等</w:t>
+      </w:r>
+      <w:r>
+        <w:rPr>
+          <w:rFonts w:ascii="宋体" w:eastAsia="宋体" w:hAnsi="宋体" w:hint="eastAsia"/>
+        </w:rPr>
+        <w:t>)</w:t>
+      </w:r>
+      <w:r>
+        <w:rPr>
+          <w:rFonts w:ascii="宋体" w:eastAsia="宋体" w:hAnsi="宋体"/>
+        </w:rPr>
+        <w:t>。</w:t>
+      </w:r>
+    </w:p>
+    <w:p>
+      <w:pPr>
+        <w:pStyle w:val="a3"/>
+        <w:numPr>
+          <w:ilvl w:val="0"/>
+          <w:numId w:val="14"/>
+        </w:numPr>
+        <w:ind w:firstLineChars="0"/>
+        <w:rPr>
+          <w:rFonts w:ascii="宋体" w:eastAsia="宋体" w:hAnsi="宋体"/>
+        </w:rPr>
+      </w:pPr>
+      <w:r>
+        <w:rPr>
+          <w:rFonts w:ascii="宋体" w:eastAsia="宋体" w:hAnsi="宋体"/>
+        </w:rPr>
+        <w:t>大部分运营活动开发，部分跨服功能开发，一些方便策划和程序的小工具(脚本)开发</w:t>
+      </w:r>
+      <w:r>
+        <w:rPr>
+          <w:rFonts w:ascii="宋体" w:eastAsia="宋体" w:hAnsi="宋体" w:hint="eastAsia"/>
+        </w:rPr>
+        <w:t>(如果地图编辑器</w:t>
+      </w:r>
+      <w:r>
+        <w:rPr>
+          <w:rFonts w:ascii="宋体" w:eastAsia="宋体" w:hAnsi="宋体" w:hint="eastAsia"/>
+        </w:rPr>
+        <w:t>操作</w:t>
+      </w:r>
+      <w:r>
+        <w:rPr>
+          <w:rFonts w:ascii="宋体" w:eastAsia="宋体" w:hAnsi="宋体" w:hint="eastAsia"/>
+        </w:rPr>
+        <w:t>,</w:t>
+      </w:r>
+      <w:r>
+        <w:rPr>
+          <w:rFonts w:ascii="宋体" w:eastAsia="宋体" w:hAnsi="宋体"/>
+        </w:rPr>
+        <w:t>rabbitmq</w:t>
+      </w:r>
+      <w:r>
+        <w:rPr>
+          <w:rFonts w:ascii="宋体" w:eastAsia="宋体" w:hAnsi="宋体" w:hint="eastAsia"/>
+        </w:rPr>
+        <w:t>调试脚本等)</w:t>
+      </w:r>
+      <w:r>
+        <w:rPr>
+          <w:rFonts w:ascii="宋体" w:eastAsia="宋体" w:hAnsi="宋体"/>
+        </w:rPr>
+        <w:t>。</w:t>
+      </w:r>
+    </w:p>
+    <w:p>
+      <w:pPr>
+        <w:ind w:left="1260"/>
+        <w:rPr>
+          <w:rFonts w:ascii="宋体" w:eastAsia="宋体" w:hAnsi="宋体" w:hint="eastAsia"/>
+        </w:rPr>
+      </w:pPr>
+    </w:p>
+    <w:p>
+      <w:pPr>
+        <w:pStyle w:val="a3"/>
+        <w:ind w:left="1260" w:firstLineChars="0" w:firstLine="0"/>
+        <w:rPr>
+          <w:rFonts w:ascii="宋体" w:eastAsia="宋体" w:hAnsi="宋体"/>
+        </w:rPr>
+      </w:pPr>
+      <w:r>
+        <w:rPr>
+          <w:rFonts w:ascii="宋体" w:eastAsia="宋体" w:hAnsi="宋体" w:hint="eastAsia"/>
+        </w:rPr>
+        <w:t>回合制手游《口袋妖怪》服务端</w:t>
+      </w:r>
+    </w:p>
+    <w:p>
+      <w:pPr>
+        <w:pStyle w:val="a3"/>
+        <w:numPr>
+          <w:ilvl w:val="0"/>
+          <w:numId w:val="15"/>
+        </w:numPr>
+        <w:ind w:firstLineChars="0"/>
+        <w:rPr>
+          <w:rFonts w:ascii="宋体" w:eastAsia="宋体" w:hAnsi="宋体"/>
+        </w:rPr>
+      </w:pPr>
+      <w:r>
+        <w:rPr>
+          <w:rFonts w:ascii="宋体" w:eastAsia="宋体" w:hAnsi="宋体"/>
+        </w:rPr>
+        <w:t>查找/修复线上版本bug</w:t>
+      </w:r>
+      <w:r>
+        <w:rPr>
+          <w:rFonts w:ascii="宋体" w:eastAsia="宋体" w:hAnsi="宋体" w:hint="eastAsia"/>
+        </w:rPr>
+        <w:t>。</w:t>
+      </w:r>
+    </w:p>
+    <w:p>
+      <w:pPr>
+        <w:pStyle w:val="a3"/>
+        <w:numPr>
+          <w:ilvl w:val="0"/>
+          <w:numId w:val="15"/>
+        </w:numPr>
+        <w:ind w:firstLineChars="0"/>
+        <w:rPr>
+          <w:rFonts w:ascii="宋体" w:eastAsia="宋体" w:hAnsi="宋体" w:hint="eastAsia"/>
+        </w:rPr>
+      </w:pPr>
+      <w:r>
+        <w:rPr>
+          <w:rFonts w:ascii="宋体" w:eastAsia="宋体" w:hAnsi="宋体" w:hint="eastAsia"/>
+        </w:rPr>
+        <w:t>开</w:t>
+      </w:r>
+      <w:r>
+        <w:rPr>
+          <w:rFonts w:ascii="宋体" w:eastAsia="宋体" w:hAnsi="宋体"/>
+        </w:rPr>
+        <w:t>发宠物技能</w:t>
+      </w:r>
+      <w:r>
+        <w:rPr>
+          <w:rFonts w:ascii="宋体" w:eastAsia="宋体" w:hAnsi="宋体" w:hint="eastAsia"/>
+        </w:rPr>
+        <w:t>。</w:t>
+      </w:r>
+    </w:p>
+    <w:p>
+      <w:pPr>
+        <w:ind w:firstLine="405"/>
+        <w:rPr>
+          <w:rFonts w:ascii="宋体" w:eastAsia="宋体" w:hAnsi="宋体"/>
+        </w:rPr>
+      </w:pPr>
+      <w:r>
+        <w:rPr>
+          <w:rFonts w:ascii="宋体" w:eastAsia="宋体" w:hAnsi="宋体" w:hint="eastAsia"/>
+        </w:rPr>
+        <w:lastRenderedPageBreak/>
+        <w:t>2016.7-20</w:t>
+      </w:r>
+      <w:r>
+        <w:rPr>
+          <w:rFonts w:ascii="宋体" w:eastAsia="宋体" w:hAnsi="宋体"/>
+        </w:rPr>
+        <w:t>17.4</w:t>
+      </w:r>
+      <w:r>
+        <w:rPr>
+          <w:rFonts w:ascii="宋体" w:eastAsia="宋体" w:hAnsi="宋体" w:hint="eastAsia"/>
+        </w:rPr>
+        <w:t>：苏州远鹏网络科技上海分公司</w:t>
+      </w:r>
+    </w:p>
+    <w:p>
+      <w:pPr>
+        <w:ind w:leftChars="393" w:left="825" w:firstLine="405"/>
+        <w:rPr>
+          <w:rFonts w:ascii="宋体" w:eastAsia="宋体" w:hAnsi="宋体"/>
+        </w:rPr>
+      </w:pPr>
+      <w:r>
+        <w:rPr>
+          <w:rFonts w:ascii="宋体" w:eastAsia="宋体" w:hAnsi="宋体" w:hint="eastAsia"/>
+        </w:rPr>
+        <w:t>主项目《电玩捕鱼》,《全民电玩城》服务器程序(语言：Python</w:t>
+      </w:r>
+      <w:r>
+        <w:rPr>
+          <w:rFonts w:ascii="宋体" w:eastAsia="宋体" w:hAnsi="宋体"/>
+        </w:rPr>
+        <w:t>)</w:t>
+      </w:r>
+    </w:p>
+    <w:p>
+      <w:pPr>
+        <w:pStyle w:val="a3"/>
+        <w:numPr>
+          <w:ilvl w:val="0"/>
+          <w:numId w:val="11"/>
+        </w:numPr>
+        <w:ind w:firstLineChars="0"/>
+        <w:rPr>
+          <w:rFonts w:ascii="宋体" w:eastAsia="宋体" w:hAnsi="宋体"/>
+        </w:rPr>
+      </w:pPr>
+      <w:r>
+        <w:rPr>
+          <w:rFonts w:ascii="宋体" w:eastAsia="宋体" w:hAnsi="宋体" w:hint="eastAsia"/>
+        </w:rPr>
+        <w:t>完整负责数个小</w:t>
+      </w:r>
+      <w:r>
+        <w:rPr>
+          <w:rFonts w:ascii="宋体" w:eastAsia="宋体" w:hAnsi="宋体" w:hint="eastAsia"/>
+        </w:rPr>
+        <w:t>游戏</w:t>
+      </w:r>
+      <w:r>
+        <w:rPr>
+          <w:rFonts w:ascii="宋体" w:eastAsia="宋体" w:hAnsi="宋体" w:hint="eastAsia"/>
+        </w:rPr>
+        <w:t>(如百人赛马，斗牛水果机)的服务端逻辑,概率控制.</w:t>
+      </w:r>
+    </w:p>
+    <w:p>
+      <w:pPr>
+        <w:pStyle w:val="a3"/>
+        <w:numPr>
+          <w:ilvl w:val="0"/>
+          <w:numId w:val="11"/>
+        </w:numPr>
+        <w:ind w:firstLineChars="0"/>
+        <w:rPr>
+          <w:rFonts w:ascii="宋体" w:eastAsia="宋体" w:hAnsi="宋体"/>
+        </w:rPr>
+      </w:pPr>
+      <w:r>
+        <w:rPr>
+          <w:rFonts w:ascii="宋体" w:eastAsia="宋体" w:hAnsi="宋体" w:hint="eastAsia"/>
+        </w:rPr>
+        <w:t>优化项目配置模块使数策和程序都更易维护和添加</w:t>
+      </w:r>
+      <w:r>
+        <w:rPr>
+          <w:rFonts w:ascii="宋体" w:eastAsia="宋体" w:hAnsi="宋体" w:hint="eastAsia"/>
+        </w:rPr>
+        <w:t>.如炮台升级条件属性变换等现在新加炮台只需要加属性配置即可，程序只需添加效果部分</w:t>
+      </w:r>
+      <w:r>
+        <w:rPr>
+          <w:rFonts w:ascii="宋体" w:eastAsia="宋体" w:hAnsi="宋体"/>
+        </w:rPr>
+        <w:t>.</w:t>
+      </w:r>
+    </w:p>
+    <w:p>
+      <w:pPr>
+        <w:pStyle w:val="a3"/>
+        <w:numPr>
+          <w:ilvl w:val="0"/>
+          <w:numId w:val="11"/>
+        </w:numPr>
+        <w:ind w:firstLineChars="0"/>
+        <w:rPr>
+          <w:rFonts w:ascii="宋体" w:eastAsia="宋体" w:hAnsi="宋体"/>
+        </w:rPr>
+      </w:pPr>
+      <w:r>
+        <w:rPr>
+          <w:rFonts w:ascii="宋体" w:eastAsia="宋体" w:hAnsi="宋体" w:hint="eastAsia"/>
+        </w:rPr>
+        <w:t>部分功能机制化使得添加新功能更省力省事儿</w:t>
+      </w:r>
+      <w:r>
+        <w:rPr>
+          <w:rFonts w:ascii="宋体" w:eastAsia="宋体" w:hAnsi="宋体" w:hint="eastAsia"/>
+        </w:rPr>
+        <w:t>，比如添加新活动只需要按照模板来实现掉落排名等逻辑控制即可，服务器之前通信建立管道机制不再是之前的增加一协议要多个地方添加代码.</w:t>
+      </w:r>
+    </w:p>
+    <w:p>
+      <w:pPr>
+        <w:pStyle w:val="a3"/>
+        <w:numPr>
+          <w:ilvl w:val="0"/>
+          <w:numId w:val="11"/>
+        </w:numPr>
+        <w:ind w:firstLineChars="0"/>
+        <w:rPr>
+          <w:rFonts w:ascii="宋体" w:eastAsia="宋体" w:hAnsi="宋体"/>
+        </w:rPr>
+      </w:pPr>
+      <w:r>
+        <w:rPr>
+          <w:rFonts w:ascii="宋体" w:eastAsia="宋体" w:hAnsi="宋体" w:hint="eastAsia"/>
+        </w:rPr>
+        <w:t>根据策划案子</w:t>
+      </w:r>
+      <w:r>
+        <w:rPr>
+          <w:rFonts w:ascii="宋体" w:eastAsia="宋体" w:hAnsi="宋体" w:hint="eastAsia"/>
+        </w:rPr>
+        <w:t>开发新玩法</w:t>
+      </w:r>
+      <w:r>
+        <w:rPr>
+          <w:rFonts w:ascii="宋体" w:eastAsia="宋体" w:hAnsi="宋体" w:hint="eastAsia"/>
+        </w:rPr>
+        <w:t>，如新加鱼场,新开活动等.</w:t>
+      </w:r>
+    </w:p>
+    <w:p>
+      <w:pPr>
         <w:pStyle w:val="a3"/>
         <w:ind w:left="420" w:firstLineChars="0" w:firstLine="0"/>
         <w:rPr>
-          <w:rFonts w:ascii="宋体" w:eastAsia="宋体" w:hAnsi="宋体"/>
+          <w:rFonts w:ascii="宋体" w:eastAsia="宋体" w:hAnsi="宋体" w:hint="eastAsia"/>
         </w:rPr>
       </w:pPr>
       <w:r>
@@ -928,13 +1509,7 @@
         <w:rPr>
           <w:rFonts w:ascii="宋体" w:eastAsia="宋体" w:hAnsi="宋体" w:hint="eastAsia"/>
         </w:rPr>
-        <w:t>全球同服</w:t>
-      </w:r>
-      <w:r>
-        <w:rPr>
-          <w:rFonts w:ascii="宋体" w:eastAsia="宋体" w:hAnsi="宋体" w:hint="eastAsia"/>
-        </w:rPr>
-        <w:t>MMOSLG</w:t>
+        <w:t>全球同服MMOSLG</w:t>
       </w:r>
       <w:r>
         <w:rPr>
@@ -952,13 +1527,7 @@
         <w:rPr>
           <w:rFonts w:ascii="宋体" w:eastAsia="宋体" w:hAnsi="宋体" w:hint="eastAsia"/>
         </w:rPr>
-        <w:t>》服务端</w:t>
-      </w:r>
-      <w:r>
-        <w:rPr>
-          <w:rFonts w:ascii="宋体" w:eastAsia="宋体" w:hAnsi="宋体" w:hint="eastAsia"/>
-        </w:rPr>
-        <w:t>/客户端</w:t>
+        <w:t>》服务端/客户端</w:t>
       </w:r>
       <w:r>
         <w:rPr>
@@ -972,14 +1541,12 @@
         </w:rPr>
         <w:t>发</w:t>
       </w:r>
-    </w:p>
-    <w:p>
-      <w:pPr>
-        <w:ind w:leftChars="400" w:left="840" w:firstLine="420"/>
-        <w:rPr>
-          <w:rFonts w:ascii="宋体" w:eastAsia="宋体" w:hAnsi="宋体"/>
-        </w:rPr>
-      </w:pPr>
+      <w:r>
+        <w:rPr>
+          <w:rFonts w:ascii="宋体" w:eastAsia="宋体" w:hAnsi="宋体" w:hint="eastAsia"/>
+        </w:rPr>
+        <w:t>(</w:t>
+      </w:r>
       <w:r>
         <w:rPr>
           <w:rFonts w:ascii="宋体" w:eastAsia="宋体" w:hAnsi="宋体" w:hint="eastAsia"/>
@@ -1021,6 +1588,12 @@
           <w:rFonts w:ascii="宋体" w:eastAsia="宋体" w:hAnsi="宋体"/>
         </w:rPr>
         <w:t>++</w:t>
+      </w:r>
+      <w:r>
+        <w:rPr>
+          <w:rFonts w:ascii="宋体" w:eastAsia="宋体" w:hAnsi="宋体"/>
+        </w:rPr>
+        <w:t>)</w:t>
       </w:r>
     </w:p>
     <w:p>
@@ -1045,15 +1618,7 @@
         <w:rPr>
           <w:rFonts w:ascii="宋体" w:eastAsia="宋体" w:hAnsi="宋体" w:hint="eastAsia"/>
         </w:rPr>
-        <w:t>显示</w:t>
-      </w:r>
-      <w:bookmarkStart w:id="0" w:name="_GoBack"/>
-      <w:bookmarkEnd w:id="0"/>
-      <w:r>
-        <w:rPr>
-          <w:rFonts w:ascii="宋体" w:eastAsia="宋体" w:hAnsi="宋体" w:hint="eastAsia"/>
-        </w:rPr>
-        <w:t>.</w:t>
+        <w:t>显示.</w:t>
       </w:r>
     </w:p>
     <w:p>
@@ -1109,13 +1674,7 @@
         <w:rPr>
           <w:rFonts w:ascii="宋体" w:eastAsia="宋体" w:hAnsi="宋体" w:hint="eastAsia"/>
         </w:rPr>
-        <w:t>，压力测试工具等</w:t>
-      </w:r>
-      <w:r>
-        <w:rPr>
-          <w:rFonts w:ascii="宋体" w:eastAsia="宋体" w:hAnsi="宋体" w:hint="eastAsia"/>
-        </w:rPr>
-        <w:t>.</w:t>
+        <w:t>，压力测试工具等.</w:t>
       </w:r>
     </w:p>
     <w:p>
@@ -1140,13 +1699,7 @@
         <w:rPr>
           <w:rFonts w:ascii="宋体" w:eastAsia="宋体" w:hAnsi="宋体" w:hint="eastAsia"/>
         </w:rPr>
-        <w:t>一起</w:t>
-      </w:r>
-      <w:r>
-        <w:rPr>
-          <w:rFonts w:ascii="宋体" w:eastAsia="宋体" w:hAnsi="宋体" w:hint="eastAsia"/>
-        </w:rPr>
-        <w:t>二人</w:t>
+        <w:t>一起二人</w:t>
       </w:r>
       <w:r>
         <w:rPr>
@@ -1171,298 +1724,6 @@
           <w:rFonts w:ascii="宋体" w:eastAsia="宋体" w:hAnsi="宋体" w:hint="eastAsia"/>
         </w:rPr>
         <w:t>，性能优化.</w:t>
-      </w:r>
-    </w:p>
-    <w:p>
-      <w:pPr>
-        <w:ind w:firstLine="405"/>
-        <w:rPr>
-          <w:rFonts w:ascii="宋体" w:eastAsia="宋体" w:hAnsi="宋体"/>
-        </w:rPr>
-      </w:pPr>
-      <w:r>
-        <w:rPr>
-          <w:rFonts w:ascii="宋体" w:eastAsia="宋体" w:hAnsi="宋体" w:hint="eastAsia"/>
-        </w:rPr>
-        <w:t>2016.7-至今：苏州远鹏网络科技上海分公司</w:t>
-      </w:r>
-    </w:p>
-    <w:p>
-      <w:pPr>
-        <w:ind w:leftChars="393" w:left="825" w:firstLine="405"/>
-        <w:rPr>
-          <w:rFonts w:ascii="宋体" w:eastAsia="宋体" w:hAnsi="宋体"/>
-        </w:rPr>
-      </w:pPr>
-      <w:r>
-        <w:rPr>
-          <w:rFonts w:ascii="宋体" w:eastAsia="宋体" w:hAnsi="宋体" w:hint="eastAsia"/>
-        </w:rPr>
-        <w:t>主项目《电玩捕鱼》,</w:t>
-      </w:r>
-      <w:r>
-        <w:rPr>
-          <w:rFonts w:ascii="宋体" w:eastAsia="宋体" w:hAnsi="宋体" w:hint="eastAsia"/>
-        </w:rPr>
-        <w:t>《全民电玩城》服务器</w:t>
-      </w:r>
-      <w:r>
-        <w:rPr>
-          <w:rFonts w:ascii="宋体" w:eastAsia="宋体" w:hAnsi="宋体" w:hint="eastAsia"/>
-        </w:rPr>
-        <w:t>程序</w:t>
-      </w:r>
-    </w:p>
-    <w:p>
-      <w:pPr>
-        <w:ind w:leftChars="393" w:left="825" w:firstLine="405"/>
-        <w:rPr>
-          <w:rFonts w:ascii="宋体" w:eastAsia="宋体" w:hAnsi="宋体"/>
-        </w:rPr>
-      </w:pPr>
-      <w:r>
-        <w:rPr>
-          <w:rFonts w:ascii="宋体" w:eastAsia="宋体" w:hAnsi="宋体" w:hint="eastAsia"/>
-        </w:rPr>
-        <w:t>语言：</w:t>
-      </w:r>
-      <w:r>
-        <w:rPr>
-          <w:rFonts w:ascii="宋体" w:eastAsia="宋体" w:hAnsi="宋体" w:hint="eastAsia"/>
-        </w:rPr>
-        <w:t>P</w:t>
-      </w:r>
-      <w:r>
-        <w:rPr>
-          <w:rFonts w:ascii="宋体" w:eastAsia="宋体" w:hAnsi="宋体" w:hint="eastAsia"/>
-        </w:rPr>
-        <w:t>ython</w:t>
-      </w:r>
-    </w:p>
-    <w:p>
-      <w:pPr>
-        <w:pStyle w:val="a3"/>
-        <w:numPr>
-          <w:ilvl w:val="0"/>
-          <w:numId w:val="11"/>
-        </w:numPr>
-        <w:ind w:firstLineChars="0"/>
-        <w:rPr>
-          <w:rFonts w:ascii="宋体" w:eastAsia="宋体" w:hAnsi="宋体"/>
-        </w:rPr>
-      </w:pPr>
-      <w:r>
-        <w:rPr>
-          <w:rFonts w:ascii="宋体" w:eastAsia="宋体" w:hAnsi="宋体" w:hint="eastAsia"/>
-        </w:rPr>
-        <w:t>完整</w:t>
-      </w:r>
-      <w:r>
-        <w:rPr>
-          <w:rFonts w:ascii="宋体" w:eastAsia="宋体" w:hAnsi="宋体" w:hint="eastAsia"/>
-        </w:rPr>
-        <w:t>负责数个小</w:t>
-      </w:r>
-      <w:r>
-        <w:rPr>
-          <w:rFonts w:ascii="宋体" w:eastAsia="宋体" w:hAnsi="宋体" w:hint="eastAsia"/>
-        </w:rPr>
-        <w:t>游戏</w:t>
-      </w:r>
-      <w:r>
-        <w:rPr>
-          <w:rFonts w:ascii="宋体" w:eastAsia="宋体" w:hAnsi="宋体" w:hint="eastAsia"/>
-        </w:rPr>
-        <w:t>(如百人</w:t>
-      </w:r>
-      <w:r>
-        <w:rPr>
-          <w:rFonts w:ascii="宋体" w:eastAsia="宋体" w:hAnsi="宋体" w:hint="eastAsia"/>
-        </w:rPr>
-        <w:t>赛</w:t>
-      </w:r>
-      <w:r>
-        <w:rPr>
-          <w:rFonts w:ascii="宋体" w:eastAsia="宋体" w:hAnsi="宋体" w:hint="eastAsia"/>
-        </w:rPr>
-        <w:t>马，</w:t>
-      </w:r>
-      <w:r>
-        <w:rPr>
-          <w:rFonts w:ascii="宋体" w:eastAsia="宋体" w:hAnsi="宋体" w:hint="eastAsia"/>
-        </w:rPr>
-        <w:t>斗牛</w:t>
-      </w:r>
-      <w:r>
-        <w:rPr>
-          <w:rFonts w:ascii="宋体" w:eastAsia="宋体" w:hAnsi="宋体" w:hint="eastAsia"/>
-        </w:rPr>
-        <w:t>水果机)的服务端逻辑,概率控制.</w:t>
-      </w:r>
-    </w:p>
-    <w:p>
-      <w:pPr>
-        <w:pStyle w:val="a3"/>
-        <w:numPr>
-          <w:ilvl w:val="0"/>
-          <w:numId w:val="11"/>
-        </w:numPr>
-        <w:ind w:firstLineChars="0"/>
-        <w:rPr>
-          <w:rFonts w:ascii="宋体" w:eastAsia="宋体" w:hAnsi="宋体" w:hint="eastAsia"/>
-        </w:rPr>
-      </w:pPr>
-      <w:r>
-        <w:rPr>
-          <w:rFonts w:ascii="宋体" w:eastAsia="宋体" w:hAnsi="宋体" w:hint="eastAsia"/>
-        </w:rPr>
-        <w:t>优化项目</w:t>
-      </w:r>
-      <w:r>
-        <w:rPr>
-          <w:rFonts w:ascii="宋体" w:eastAsia="宋体" w:hAnsi="宋体" w:hint="eastAsia"/>
-        </w:rPr>
-        <w:t>配置模块使数策和程序都更易维护和添加</w:t>
-      </w:r>
-      <w:r>
-        <w:rPr>
-          <w:rFonts w:ascii="宋体" w:eastAsia="宋体" w:hAnsi="宋体" w:hint="eastAsia"/>
-        </w:rPr>
-        <w:t>.</w:t>
-      </w:r>
-      <w:r>
-        <w:rPr>
-          <w:rFonts w:ascii="宋体" w:eastAsia="宋体" w:hAnsi="宋体" w:hint="eastAsia"/>
-        </w:rPr>
-        <w:t>如炮台升级条件属性变换等现在新加炮台只需要加属性配置即可，程序</w:t>
-      </w:r>
-      <w:r>
-        <w:rPr>
-          <w:rFonts w:ascii="宋体" w:eastAsia="宋体" w:hAnsi="宋体" w:hint="eastAsia"/>
-        </w:rPr>
-        <w:t>只</w:t>
-      </w:r>
-      <w:r>
-        <w:rPr>
-          <w:rFonts w:ascii="宋体" w:eastAsia="宋体" w:hAnsi="宋体" w:hint="eastAsia"/>
-        </w:rPr>
-        <w:t>需</w:t>
-      </w:r>
-      <w:r>
-        <w:rPr>
-          <w:rFonts w:ascii="宋体" w:eastAsia="宋体" w:hAnsi="宋体" w:hint="eastAsia"/>
-        </w:rPr>
-        <w:t>添加效果部分</w:t>
-      </w:r>
-      <w:r>
-        <w:rPr>
-          <w:rFonts w:ascii="宋体" w:eastAsia="宋体" w:hAnsi="宋体"/>
-        </w:rPr>
-        <w:t>.</w:t>
-      </w:r>
-    </w:p>
-    <w:p>
-      <w:pPr>
-        <w:pStyle w:val="a3"/>
-        <w:numPr>
-          <w:ilvl w:val="0"/>
-          <w:numId w:val="11"/>
-        </w:numPr>
-        <w:ind w:firstLineChars="0"/>
-        <w:rPr>
-          <w:rFonts w:ascii="宋体" w:eastAsia="宋体" w:hAnsi="宋体" w:hint="eastAsia"/>
-        </w:rPr>
-      </w:pPr>
-      <w:r>
-        <w:rPr>
-          <w:rFonts w:ascii="宋体" w:eastAsia="宋体" w:hAnsi="宋体" w:hint="eastAsia"/>
-        </w:rPr>
-        <w:t>部分功能机制化使得添加</w:t>
-      </w:r>
-      <w:r>
-        <w:rPr>
-          <w:rFonts w:ascii="宋体" w:eastAsia="宋体" w:hAnsi="宋体" w:hint="eastAsia"/>
-        </w:rPr>
-        <w:t>新</w:t>
-      </w:r>
-      <w:r>
-        <w:rPr>
-          <w:rFonts w:ascii="宋体" w:eastAsia="宋体" w:hAnsi="宋体" w:hint="eastAsia"/>
-        </w:rPr>
-        <w:t>功能更省力省事儿</w:t>
-      </w:r>
-      <w:r>
-        <w:rPr>
-          <w:rFonts w:ascii="宋体" w:eastAsia="宋体" w:hAnsi="宋体" w:hint="eastAsia"/>
-        </w:rPr>
-        <w:t>，比如添加新活动只需要按照模板来实现掉落排名等逻辑控制即可，服务器之前通信建立管道机制不再是之前的</w:t>
-      </w:r>
-      <w:r>
-        <w:rPr>
-          <w:rFonts w:ascii="宋体" w:eastAsia="宋体" w:hAnsi="宋体" w:hint="eastAsia"/>
-        </w:rPr>
-        <w:t>增</w:t>
-      </w:r>
-      <w:r>
-        <w:rPr>
-          <w:rFonts w:ascii="宋体" w:eastAsia="宋体" w:hAnsi="宋体" w:hint="eastAsia"/>
-        </w:rPr>
-        <w:t>加</w:t>
-      </w:r>
-      <w:r>
-        <w:rPr>
-          <w:rFonts w:ascii="宋体" w:eastAsia="宋体" w:hAnsi="宋体" w:hint="eastAsia"/>
-        </w:rPr>
-        <w:t>一协议要多个地方</w:t>
-      </w:r>
-      <w:r>
-        <w:rPr>
-          <w:rFonts w:ascii="宋体" w:eastAsia="宋体" w:hAnsi="宋体" w:hint="eastAsia"/>
-        </w:rPr>
-        <w:t>添加代码</w:t>
-      </w:r>
-      <w:r>
-        <w:rPr>
-          <w:rFonts w:ascii="宋体" w:eastAsia="宋体" w:hAnsi="宋体" w:hint="eastAsia"/>
-        </w:rPr>
-        <w:t>.</w:t>
-      </w:r>
-    </w:p>
-    <w:p>
-      <w:pPr>
-        <w:pStyle w:val="a3"/>
-        <w:numPr>
-          <w:ilvl w:val="0"/>
-          <w:numId w:val="11"/>
-        </w:numPr>
-        <w:ind w:firstLineChars="0"/>
-        <w:rPr>
-          <w:rFonts w:ascii="宋体" w:eastAsia="宋体" w:hAnsi="宋体"/>
-        </w:rPr>
-      </w:pPr>
-      <w:r>
-        <w:rPr>
-          <w:rFonts w:ascii="宋体" w:eastAsia="宋体" w:hAnsi="宋体" w:hint="eastAsia"/>
-        </w:rPr>
-        <w:t>根据策划案子</w:t>
-      </w:r>
-      <w:r>
-        <w:rPr>
-          <w:rFonts w:ascii="宋体" w:eastAsia="宋体" w:hAnsi="宋体" w:hint="eastAsia"/>
-        </w:rPr>
-        <w:t>开发新玩法</w:t>
-      </w:r>
-      <w:r>
-        <w:rPr>
-          <w:rFonts w:ascii="宋体" w:eastAsia="宋体" w:hAnsi="宋体" w:hint="eastAsia"/>
-        </w:rPr>
-        <w:t>，如新加鱼场,新开活动等</w:t>
-      </w:r>
-      <w:r>
-        <w:rPr>
-          <w:rFonts w:ascii="宋体" w:eastAsia="宋体" w:hAnsi="宋体" w:hint="eastAsia"/>
-        </w:rPr>
-        <w:t>.</w:t>
       </w:r>
     </w:p>
     <w:p>
@@ -1695,7 +1956,13 @@
         <w:rPr>
           <w:rFonts w:ascii="宋体" w:eastAsia="宋体" w:hAnsi="宋体"/>
         </w:rPr>
-        <w:t>心理max</w:t>
+        <w:t>心</w:t>
+      </w:r>
+      <w:r>
+        <w:rPr>
+          <w:rFonts w:ascii="宋体" w:eastAsia="宋体" w:hAnsi="宋体" w:hint="eastAsia"/>
+        </w:rPr>
+        <w:t>理强</w:t>
       </w:r>
       <w:r>
         <w:rPr>
@@ -1713,7 +1980,7 @@
         </w:numPr>
         <w:ind w:firstLineChars="0"/>
         <w:rPr>
-          <w:rFonts w:ascii="宋体" w:eastAsia="宋体" w:hAnsi="宋体" w:hint="eastAsia"/>
+          <w:rFonts w:ascii="宋体" w:eastAsia="宋体" w:hAnsi="宋体"/>
         </w:rPr>
       </w:pPr>
       <w:r>
@@ -1751,6 +2018,43 @@
           <w:rFonts w:ascii="宋体" w:eastAsia="宋体" w:hAnsi="宋体" w:hint="eastAsia"/>
         </w:rPr>
         <w:t>.有一定的英文文档阅读能力</w:t>
+      </w:r>
+      <w:r>
+        <w:rPr>
+          <w:rFonts w:ascii="宋体" w:eastAsia="宋体" w:hAnsi="宋体"/>
+        </w:rPr>
+        <w:t>.</w:t>
+      </w:r>
+    </w:p>
+    <w:p>
+      <w:pPr>
+        <w:pStyle w:val="a3"/>
+        <w:numPr>
+          <w:ilvl w:val="0"/>
+          <w:numId w:val="13"/>
+        </w:numPr>
+        <w:ind w:firstLineChars="0"/>
+        <w:rPr>
+          <w:rFonts w:ascii="宋体" w:eastAsia="宋体" w:hAnsi="宋体"/>
+        </w:rPr>
+      </w:pPr>
+      <w:r>
+        <w:rPr>
+          <w:rFonts w:ascii="宋体" w:eastAsia="宋体" w:hAnsi="宋体" w:hint="eastAsia"/>
+        </w:rPr>
+        <w:t>业余时间开发过游戏辅助工具造福公会</w:t>
+      </w:r>
+      <w:r>
+        <w:rPr>
+          <w:rFonts w:ascii="宋体" w:eastAsia="宋体" w:hAnsi="宋体" w:hint="eastAsia"/>
+        </w:rPr>
+        <w:t>好友</w:t>
+      </w:r>
+      <w:r>
+        <w:rPr>
+          <w:rFonts w:ascii="宋体" w:eastAsia="宋体" w:hAnsi="宋体"/>
+        </w:rPr>
+        <w:t>,比较研究能够方便人们的工具</w:t>
       </w:r>
       <w:r>
         <w:rPr>
@@ -1779,15 +2083,15 @@
 </file>
 
 <file path=word/endnotes.xml><?xml version="1.0" encoding="utf-8"?>
-<w:endnotes xmlns:ve="http://schemas.openxmlformats.org/markup-compatibility/2006" xmlns:o="urn:schemas-microsoft-com:office:office" xmlns:r="http://schemas.openxmlformats.org/officeDocument/2006/relationships" xmlns:m="http://schemas.openxmlformats.org/officeDocument/2006/math" xmlns:v="urn:schemas-microsoft-com:vml" xmlns:wp="http://schemas.openxmlformats.org/drawingml/2006/wordprocessingDrawing" xmlns:w10="urn:schemas-microsoft-com:office:word" xmlns:w="http://schemas.openxmlformats.org/wordprocessingml/2006/main" xmlns:wne="http://schemas.microsoft.com/office/word/2006/wordml">
-  <w:endnote w:type="separator" w:id="0">
+<w:endnotes xmlns:wpc="http://schemas.microsoft.com/office/word/2010/wordprocessingCanvas" xmlns:mc="http://schemas.openxmlformats.org/markup-compatibility/2006" xmlns:o="urn:schemas-microsoft-com:office:office" xmlns:r="http://schemas.openxmlformats.org/officeDocument/2006/relationships" xmlns:m="http://schemas.openxmlformats.org/officeDocument/2006/math" xmlns:v="urn:schemas-microsoft-com:vml" xmlns:wp14="http://schemas.microsoft.com/office/word/2010/wordprocessingDrawing" xmlns:wp="http://schemas.openxmlformats.org/drawingml/2006/wordprocessingDrawing" xmlns:w10="urn:schemas-microsoft-com:office:word" xmlns:w="http://schemas.openxmlformats.org/wordprocessingml/2006/main" xmlns:w14="http://schemas.microsoft.com/office/word/2010/wordml" xmlns:w15="http://schemas.microsoft.com/office/word/2012/wordml" xmlns:wpg="http://schemas.microsoft.com/office/word/2010/wordprocessingGroup" xmlns:wpi="http://schemas.microsoft.com/office/word/2010/wordprocessingInk" xmlns:wne="http://schemas.microsoft.com/office/word/2006/wordml" xmlns:wps="http://schemas.microsoft.com/office/word/2010/wordprocessingShape" mc:Ignorable="w14 w15 wp14">
+  <w:endnote w:type="separator" w:id="-1">
     <w:p>
       <w:r>
         <w:separator/>
       </w:r>
     </w:p>
   </w:endnote>
-  <w:endnote w:type="continuationSeparator" w:id="1">
+  <w:endnote w:type="continuationSeparator" w:id="0">
     <w:p>
       <w:r>
         <w:continuationSeparator/>
@@ -1798,15 +2102,15 @@
 </file>
 
 <file path=word/footnotes.xml><?xml version="1.0" encoding="utf-8"?>
-<w:footnotes xmlns:ve="http://schemas.openxmlformats.org/markup-compatibility/2006" xmlns:o="urn:schemas-microsoft-com:office:office" xmlns:r="http://schemas.openxmlformats.org/officeDocument/2006/relationships" xmlns:m="http://schemas.openxmlformats.org/officeDocument/2006/math" xmlns:v="urn:schemas-microsoft-com:vml" xmlns:wp="http://schemas.openxmlformats.org/drawingml/2006/wordprocessingDrawing" xmlns:w10="urn:schemas-microsoft-com:office:word" xmlns:w="http://schemas.openxmlformats.org/wordprocessingml/2006/main" xmlns:wne="http://schemas.microsoft.com/office/word/2006/wordml">
-  <w:footnote w:type="separator" w:id="0">
+<w:footnotes xmlns:wpc="http://schemas.microsoft.com/office/word/2010/wordprocessingCanvas" xmlns:mc="http://schemas.openxmlformats.org/markup-compatibility/2006" xmlns:o="urn:schemas-microsoft-com:office:office" xmlns:r="http://schemas.openxmlformats.org/officeDocument/2006/relationships" xmlns:m="http://schemas.openxmlformats.org/officeDocument/2006/math" xmlns:v="urn:schemas-microsoft-com:vml" xmlns:wp14="http://schemas.microsoft.com/office/word/2010/wordprocessingDrawing" xmlns:wp="http://schemas.openxmlformats.org/drawingml/2006/wordprocessingDrawing" xmlns:w10="urn:schemas-microsoft-com:office:word" xmlns:w="http://schemas.openxmlformats.org/wordprocessingml/2006/main" xmlns:w14="http://schemas.microsoft.com/office/word/2010/wordml" xmlns:w15="http://schemas.microsoft.com/office/word/2012/wordml" xmlns:wpg="http://schemas.microsoft.com/office/word/2010/wordprocessingGroup" xmlns:wpi="http://schemas.microsoft.com/office/word/2010/wordprocessingInk" xmlns:wne="http://schemas.microsoft.com/office/word/2006/wordml" xmlns:wps="http://schemas.microsoft.com/office/word/2010/wordprocessingShape" mc:Ignorable="w14 w15 wp14">
+  <w:footnote w:type="separator" w:id="-1">
     <w:p>
       <w:r>
         <w:separator/>
       </w:r>
     </w:p>
   </w:footnote>
-  <w:footnote w:type="continuationSeparator" w:id="1">
+  <w:footnote w:type="continuationSeparator" w:id="0">
     <w:p>
       <w:r>
         <w:continuationSeparator/>
@@ -1817,7 +2121,7 @@
 </file>
 
 <file path=word/header1.xml><?xml version="1.0" encoding="utf-8"?>
-<w:hdr xmlns:ve="http://schemas.openxmlformats.org/markup-compatibility/2006" xmlns:o="urn:schemas-microsoft-com:office:office" xmlns:r="http://schemas.openxmlformats.org/officeDocument/2006/relationships" xmlns:m="http://schemas.openxmlformats.org/officeDocument/2006/math" xmlns:v="urn:schemas-microsoft-com:vml" xmlns:wp="http://schemas.openxmlformats.org/drawingml/2006/wordprocessingDrawing" xmlns:w10="urn:schemas-microsoft-com:office:word" xmlns:w="http://schemas.openxmlformats.org/wordprocessingml/2006/main" xmlns:wne="http://schemas.microsoft.com/office/word/2006/wordml">
+<w:hdr xmlns:wpc="http://schemas.microsoft.com/office/word/2010/wordprocessingCanvas" xmlns:mc="http://schemas.openxmlformats.org/markup-compatibility/2006" xmlns:o="urn:schemas-microsoft-com:office:office" xmlns:r="http://schemas.openxmlformats.org/officeDocument/2006/relationships" xmlns:m="http://schemas.openxmlformats.org/officeDocument/2006/math" xmlns:v="urn:schemas-microsoft-com:vml" xmlns:wp14="http://schemas.microsoft.com/office/word/2010/wordprocessingDrawing" xmlns:wp="http://schemas.openxmlformats.org/drawingml/2006/wordprocessingDrawing" xmlns:w10="urn:schemas-microsoft-com:office:word" xmlns:w="http://schemas.openxmlformats.org/wordprocessingml/2006/main" xmlns:w14="http://schemas.microsoft.com/office/word/2010/wordml" xmlns:w15="http://schemas.microsoft.com/office/word/2012/wordml" xmlns:wpg="http://schemas.microsoft.com/office/word/2010/wordprocessingGroup" xmlns:wpi="http://schemas.microsoft.com/office/word/2010/wordprocessingInk" xmlns:wne="http://schemas.microsoft.com/office/word/2006/wordml" xmlns:wps="http://schemas.microsoft.com/office/word/2010/wordprocessingShape" mc:Ignorable="w14 w15 wp14">
   <w:p>
     <w:pPr>
       <w:pStyle w:val="a5"/>
@@ -1832,8 +2136,121 @@
 </file>
 
 <file path=word/numbering.xml><?xml version="1.0" encoding="utf-8"?>
-<w:numbering xmlns:ve="http://schemas.openxmlformats.org/markup-compatibility/2006" xmlns:o="urn:schemas-microsoft-com:office:office" xmlns:r="http://schemas.openxmlformats.org/officeDocument/2006/relationships" xmlns:m="http://schemas.openxmlformats.org/officeDocument/2006/math" xmlns:v="urn:schemas-microsoft-com:vml" xmlns:wp="http://schemas.openxmlformats.org/drawingml/2006/wordprocessingDrawing" xmlns:w10="urn:schemas-microsoft-com:office:word" xmlns:w="http://schemas.openxmlformats.org/wordprocessingml/2006/main" xmlns:wne="http://schemas.microsoft.com/office/word/2006/wordml">
-  <w:abstractNum w:abstractNumId="0">
+<w:numbering xmlns:wpc="http://schemas.microsoft.com/office/word/2010/wordprocessingCanvas" xmlns:mc="http://schemas.openxmlformats.org/markup-compatibility/2006" xmlns:o="urn:schemas-microsoft-com:office:office" xmlns:r="http://schemas.openxmlformats.org/officeDocument/2006/relationships" xmlns:m="http://schemas.openxmlformats.org/officeDocument/2006/math" xmlns:v="urn:schemas-microsoft-com:vml" xmlns:wp14="http://schemas.microsoft.com/office/word/2010/wordprocessingDrawing" xmlns:wp="http://schemas.openxmlformats.org/drawingml/2006/wordprocessingDrawing" xmlns:w10="urn:schemas-microsoft-com:office:word" xmlns:w="http://schemas.openxmlformats.org/wordprocessingml/2006/main" xmlns:w14="http://schemas.microsoft.com/office/word/2010/wordml" xmlns:w15="http://schemas.microsoft.com/office/word/2012/wordml" xmlns:wpg="http://schemas.microsoft.com/office/word/2010/wordprocessingGroup" xmlns:wpi="http://schemas.microsoft.com/office/word/2010/wordprocessingInk" xmlns:wne="http://schemas.microsoft.com/office/word/2006/wordml" xmlns:wps="http://schemas.microsoft.com/office/word/2010/wordprocessingShape" mc:Ignorable="w14 w15 wp14">
+  <w:abstractNum w:abstractNumId="0" w15:restartNumberingAfterBreak="0">
+    <w:nsid w:val="06A62E8B"/>
+    <w:multiLevelType w:val="hybridMultilevel"/>
+    <w:tmpl w:val="87D8CF78"/>
+    <w:lvl w:ilvl="0" w:tplc="04090001">
+      <w:start w:val="1"/>
+      <w:numFmt w:val="bullet"/>
+      <w:lvlText w:val=""/>
+      <w:lvlJc w:val="left"/>
+      <w:pPr>
+        <w:ind w:left="1680" w:hanging="420"/>
+      </w:pPr>
+      <w:rPr>
+        <w:rFonts w:ascii="Wingdings" w:hAnsi="Wingdings" w:hint="default"/>
+      </w:rPr>
+    </w:lvl>
+    <w:lvl w:ilvl="1" w:tplc="04090003" w:tentative="1">
+      <w:start w:val="1"/>
+      <w:numFmt w:val="bullet"/>
+      <w:lvlText w:val=""/>
+      <w:lvlJc w:val="left"/>
+      <w:pPr>
+        <w:ind w:left="2100" w:hanging="420"/>
+      </w:pPr>
+      <w:rPr>
+        <w:rFonts w:ascii="Wingdings" w:hAnsi="Wingdings" w:hint="default"/>
+      </w:rPr>
+    </w:lvl>
+    <w:lvl w:ilvl="2" w:tplc="04090005" w:tentative="1">
+      <w:start w:val="1"/>
+      <w:numFmt w:val="bullet"/>
+      <w:lvlText w:val=""/>
+      <w:lvlJc w:val="left"/>
+      <w:pPr>
+        <w:ind w:left="2520" w:hanging="420"/>
+      </w:pPr>
+      <w:rPr>
+        <w:rFonts w:ascii="Wingdings" w:hAnsi="Wingdings" w:hint="default"/>
+      </w:rPr>
+    </w:lvl>
+    <w:lvl w:ilvl="3" w:tplc="04090001" w:tentative="1">
+      <w:start w:val="1"/>
+      <w:numFmt w:val="bullet"/>
+      <w:lvlText w:val=""/>
+      <w:lvlJc w:val="left"/>
+      <w:pPr>
+        <w:ind w:left="2940" w:hanging="420"/>
+      </w:pPr>
+      <w:rPr>
+        <w:rFonts w:ascii="Wingdings" w:hAnsi="Wingdings" w:hint="default"/>
+      </w:rPr>
+    </w:lvl>
+    <w:lvl w:ilvl="4" w:tplc="04090003" w:tentative="1">
+      <w:start w:val="1"/>
+      <w:numFmt w:val="bullet"/>
+      <w:lvlText w:val=""/>
+      <w:lvlJc w:val="left"/>
+      <w:pPr>
+        <w:ind w:left="3360" w:hanging="420"/>
+      </w:pPr>
+      <w:rPr>
+        <w:rFonts w:ascii="Wingdings" w:hAnsi="Wingdings" w:hint="default"/>
+      </w:rPr>
+    </w:lvl>
+    <w:lvl w:ilvl="5" w:tplc="04090005" w:tentative="1">
+      <w:start w:val="1"/>
+      <w:numFmt w:val="bullet"/>
+      <w:lvlText w:val=""/>
+      <w:lvlJc w:val="left"/>
+      <w:pPr>
+        <w:ind w:left="3780" w:hanging="420"/>
+      </w:pPr>
+      <w:rPr>
+        <w:rFonts w:ascii="Wingdings" w:hAnsi="Wingdings" w:hint="default"/>
+      </w:rPr>
+    </w:lvl>
+    <w:lvl w:ilvl="6" w:tplc="04090001" w:tentative="1">
+      <w:start w:val="1"/>
+      <w:numFmt w:val="bullet"/>
+      <w:lvlText w:val=""/>
+      <w:lvlJc w:val="left"/>
+      <w:pPr>
+        <w:ind w:left="4200" w:hanging="420"/>
+      </w:pPr>
+      <w:rPr>
+        <w:rFonts w:ascii="Wingdings" w:hAnsi="Wingdings" w:hint="default"/>
+      </w:rPr>
+    </w:lvl>
+    <w:lvl w:ilvl="7" w:tplc="04090003" w:tentative="1">
+      <w:start w:val="1"/>
+      <w:numFmt w:val="bullet"/>
+      <w:lvlText w:val=""/>
+      <w:lvlJc w:val="left"/>
+      <w:pPr>
+        <w:ind w:left="4620" w:hanging="420"/>
+      </w:pPr>
+      <w:rPr>
+        <w:rFonts w:ascii="Wingdings" w:hAnsi="Wingdings" w:hint="default"/>
+      </w:rPr>
+    </w:lvl>
+    <w:lvl w:ilvl="8" w:tplc="04090005" w:tentative="1">
+      <w:start w:val="1"/>
+      <w:numFmt w:val="bullet"/>
+      <w:lvlText w:val=""/>
+      <w:lvlJc w:val="left"/>
+      <w:pPr>
+        <w:ind w:left="5040" w:hanging="420"/>
+      </w:pPr>
+      <w:rPr>
+        <w:rFonts w:ascii="Wingdings" w:hAnsi="Wingdings" w:hint="default"/>
+      </w:rPr>
+    </w:lvl>
+  </w:abstractNum>
+  <w:abstractNum w:abstractNumId="1" w15:restartNumberingAfterBreak="0">
     <w:nsid w:val="07B4273D"/>
     <w:multiLevelType w:val="hybridMultilevel"/>
     <w:tmpl w:val="8A5C5F44"/>
@@ -1946,7 +2363,7 @@
       </w:rPr>
     </w:lvl>
   </w:abstractNum>
-  <w:abstractNum w:abstractNumId="1">
+  <w:abstractNum w:abstractNumId="2" w15:restartNumberingAfterBreak="0">
     <w:nsid w:val="0CC502BA"/>
     <w:multiLevelType w:val="hybridMultilevel"/>
     <w:tmpl w:val="67D0EDC2"/>
@@ -2059,7 +2476,7 @@
       </w:rPr>
     </w:lvl>
   </w:abstractNum>
-  <w:abstractNum w:abstractNumId="2">
+  <w:abstractNum w:abstractNumId="3" w15:restartNumberingAfterBreak="0">
     <w:nsid w:val="0D233B4D"/>
     <w:multiLevelType w:val="hybridMultilevel"/>
     <w:tmpl w:val="5116482C"/>
@@ -2172,7 +2589,7 @@
       </w:rPr>
     </w:lvl>
   </w:abstractNum>
-  <w:abstractNum w:abstractNumId="3">
+  <w:abstractNum w:abstractNumId="4" w15:restartNumberingAfterBreak="0">
     <w:nsid w:val="20C55906"/>
     <w:multiLevelType w:val="hybridMultilevel"/>
     <w:tmpl w:val="11C4D094"/>
@@ -2285,7 +2702,120 @@
       </w:rPr>
     </w:lvl>
   </w:abstractNum>
-  <w:abstractNum w:abstractNumId="4">
+  <w:abstractNum w:abstractNumId="5" w15:restartNumberingAfterBreak="0">
+    <w:nsid w:val="25200513"/>
+    <w:multiLevelType w:val="hybridMultilevel"/>
+    <w:tmpl w:val="9864CFF4"/>
+    <w:lvl w:ilvl="0" w:tplc="04090001">
+      <w:start w:val="1"/>
+      <w:numFmt w:val="bullet"/>
+      <w:lvlText w:val=""/>
+      <w:lvlJc w:val="left"/>
+      <w:pPr>
+        <w:ind w:left="1680" w:hanging="420"/>
+      </w:pPr>
+      <w:rPr>
+        <w:rFonts w:ascii="Wingdings" w:hAnsi="Wingdings" w:hint="default"/>
+      </w:rPr>
+    </w:lvl>
+    <w:lvl w:ilvl="1" w:tplc="04090003" w:tentative="1">
+      <w:start w:val="1"/>
+      <w:numFmt w:val="bullet"/>
+      <w:lvlText w:val=""/>
+      <w:lvlJc w:val="left"/>
+      <w:pPr>
+        <w:ind w:left="2100" w:hanging="420"/>
+      </w:pPr>
+      <w:rPr>
+        <w:rFonts w:ascii="Wingdings" w:hAnsi="Wingdings" w:hint="default"/>
+      </w:rPr>
+    </w:lvl>
+    <w:lvl w:ilvl="2" w:tplc="04090005" w:tentative="1">
+      <w:start w:val="1"/>
+      <w:numFmt w:val="bullet"/>
+      <w:lvlText w:val=""/>
+      <w:lvlJc w:val="left"/>
+      <w:pPr>
+        <w:ind w:left="2520" w:hanging="420"/>
+      </w:pPr>
+      <w:rPr>
+        <w:rFonts w:ascii="Wingdings" w:hAnsi="Wingdings" w:hint="default"/>
+      </w:rPr>
+    </w:lvl>
+    <w:lvl w:ilvl="3" w:tplc="04090001" w:tentative="1">
+      <w:start w:val="1"/>
+      <w:numFmt w:val="bullet"/>
+      <w:lvlText w:val=""/>
+      <w:lvlJc w:val="left"/>
+      <w:pPr>
+        <w:ind w:left="2940" w:hanging="420"/>
+      </w:pPr>
+      <w:rPr>
+        <w:rFonts w:ascii="Wingdings" w:hAnsi="Wingdings" w:hint="default"/>
+      </w:rPr>
+    </w:lvl>
+    <w:lvl w:ilvl="4" w:tplc="04090003" w:tentative="1">
+      <w:start w:val="1"/>
+      <w:numFmt w:val="bullet"/>
+      <w:lvlText w:val=""/>
+      <w:lvlJc w:val="left"/>
+      <w:pPr>
+        <w:ind w:left="3360" w:hanging="420"/>
+      </w:pPr>
+      <w:rPr>
+        <w:rFonts w:ascii="Wingdings" w:hAnsi="Wingdings" w:hint="default"/>
+      </w:rPr>
+    </w:lvl>
+    <w:lvl w:ilvl="5" w:tplc="04090005" w:tentative="1">
+      <w:start w:val="1"/>
+      <w:numFmt w:val="bullet"/>
+      <w:lvlText w:val=""/>
+      <w:lvlJc w:val="left"/>
+      <w:pPr>
+        <w:ind w:left="3780" w:hanging="420"/>
+      </w:pPr>
+      <w:rPr>
+        <w:rFonts w:ascii="Wingdings" w:hAnsi="Wingdings" w:hint="default"/>
+      </w:rPr>
+    </w:lvl>
+    <w:lvl w:ilvl="6" w:tplc="04090001" w:tentative="1">
+      <w:start w:val="1"/>
+      <w:numFmt w:val="bullet"/>
+      <w:lvlText w:val=""/>
+      <w:lvlJc w:val="left"/>
+      <w:pPr>
+        <w:ind w:left="4200" w:hanging="420"/>
+      </w:pPr>
+      <w:rPr>
+        <w:rFonts w:ascii="Wingdings" w:hAnsi="Wingdings" w:hint="default"/>
+      </w:rPr>
+    </w:lvl>
+    <w:lvl w:ilvl="7" w:tplc="04090003" w:tentative="1">
+      <w:start w:val="1"/>
+      <w:numFmt w:val="bullet"/>
+      <w:lvlText w:val=""/>
+      <w:lvlJc w:val="left"/>
+      <w:pPr>
+        <w:ind w:left="4620" w:hanging="420"/>
+      </w:pPr>
+      <w:rPr>
+        <w:rFonts w:ascii="Wingdings" w:hAnsi="Wingdings" w:hint="default"/>
+      </w:rPr>
+    </w:lvl>
+    <w:lvl w:ilvl="8" w:tplc="04090005" w:tentative="1">
+      <w:start w:val="1"/>
+      <w:numFmt w:val="bullet"/>
+      <w:lvlText w:val=""/>
+      <w:lvlJc w:val="left"/>
+      <w:pPr>
+        <w:ind w:left="5040" w:hanging="420"/>
+      </w:pPr>
+      <w:rPr>
+        <w:rFonts w:ascii="Wingdings" w:hAnsi="Wingdings" w:hint="default"/>
+      </w:rPr>
+    </w:lvl>
+  </w:abstractNum>
+  <w:abstractNum w:abstractNumId="6" w15:restartNumberingAfterBreak="0">
     <w:nsid w:val="26FF3416"/>
     <w:multiLevelType w:val="hybridMultilevel"/>
     <w:tmpl w:val="1F22C480"/>
@@ -2374,7 +2904,7 @@
       </w:pPr>
     </w:lvl>
   </w:abstractNum>
-  <w:abstractNum w:abstractNumId="5">
+  <w:abstractNum w:abstractNumId="7" w15:restartNumberingAfterBreak="0">
     <w:nsid w:val="40C16443"/>
     <w:multiLevelType w:val="hybridMultilevel"/>
     <w:tmpl w:val="45460CE0"/>
@@ -2487,7 +3017,7 @@
       </w:rPr>
     </w:lvl>
   </w:abstractNum>
-  <w:abstractNum w:abstractNumId="6">
+  <w:abstractNum w:abstractNumId="8" w15:restartNumberingAfterBreak="0">
     <w:nsid w:val="40C172BB"/>
     <w:multiLevelType w:val="hybridMultilevel"/>
     <w:tmpl w:val="182475EE"/>
@@ -2576,7 +3106,7 @@
       </w:pPr>
     </w:lvl>
   </w:abstractNum>
-  <w:abstractNum w:abstractNumId="7">
+  <w:abstractNum w:abstractNumId="9" w15:restartNumberingAfterBreak="0">
     <w:nsid w:val="416C7DD9"/>
     <w:multiLevelType w:val="hybridMultilevel"/>
     <w:tmpl w:val="A37C4D68"/>
@@ -2665,7 +3195,7 @@
       </w:pPr>
     </w:lvl>
   </w:abstractNum>
-  <w:abstractNum w:abstractNumId="8">
+  <w:abstractNum w:abstractNumId="10" w15:restartNumberingAfterBreak="0">
     <w:nsid w:val="5340165A"/>
     <w:multiLevelType w:val="hybridMultilevel"/>
     <w:tmpl w:val="68CA88C4"/>
@@ -2778,7 +3308,7 @@
       </w:rPr>
     </w:lvl>
   </w:abstractNum>
-  <w:abstractNum w:abstractNumId="9">
+  <w:abstractNum w:abstractNumId="11" w15:restartNumberingAfterBreak="0">
     <w:nsid w:val="597A5E6D"/>
     <w:multiLevelType w:val="hybridMultilevel"/>
     <w:tmpl w:val="3488BEC8"/>
@@ -2891,7 +3421,7 @@
       </w:rPr>
     </w:lvl>
   </w:abstractNum>
-  <w:abstractNum w:abstractNumId="10">
+  <w:abstractNum w:abstractNumId="12" w15:restartNumberingAfterBreak="0">
     <w:nsid w:val="5A424CC4"/>
     <w:multiLevelType w:val="hybridMultilevel"/>
     <w:tmpl w:val="4FAE1616"/>
@@ -3004,7 +3534,7 @@
       </w:rPr>
     </w:lvl>
   </w:abstractNum>
-  <w:abstractNum w:abstractNumId="11">
+  <w:abstractNum w:abstractNumId="13" w15:restartNumberingAfterBreak="0">
     <w:nsid w:val="5DF126FF"/>
     <w:multiLevelType w:val="hybridMultilevel"/>
     <w:tmpl w:val="53DCB40E"/>
@@ -3093,7 +3623,7 @@
       </w:pPr>
     </w:lvl>
   </w:abstractNum>
-  <w:abstractNum w:abstractNumId="12">
+  <w:abstractNum w:abstractNumId="14" w15:restartNumberingAfterBreak="0">
     <w:nsid w:val="67DB0685"/>
     <w:multiLevelType w:val="hybridMultilevel"/>
     <w:tmpl w:val="F7DEC4C8"/>
@@ -3207,49 +3737,55 @@
     </w:lvl>
   </w:abstractNum>
   <w:num w:numId="1">
+    <w:abstractNumId w:val="1"/>
+  </w:num>
+  <w:num w:numId="2">
+    <w:abstractNumId w:val="13"/>
+  </w:num>
+  <w:num w:numId="3">
+    <w:abstractNumId w:val="9"/>
+  </w:num>
+  <w:num w:numId="4">
+    <w:abstractNumId w:val="8"/>
+  </w:num>
+  <w:num w:numId="5">
+    <w:abstractNumId w:val="6"/>
+  </w:num>
+  <w:num w:numId="6">
+    <w:abstractNumId w:val="14"/>
+  </w:num>
+  <w:num w:numId="7">
+    <w:abstractNumId w:val="4"/>
+  </w:num>
+  <w:num w:numId="8">
+    <w:abstractNumId w:val="2"/>
+  </w:num>
+  <w:num w:numId="9">
+    <w:abstractNumId w:val="7"/>
+  </w:num>
+  <w:num w:numId="10">
+    <w:abstractNumId w:val="3"/>
+  </w:num>
+  <w:num w:numId="11">
+    <w:abstractNumId w:val="12"/>
+  </w:num>
+  <w:num w:numId="12">
+    <w:abstractNumId w:val="10"/>
+  </w:num>
+  <w:num w:numId="13">
+    <w:abstractNumId w:val="11"/>
+  </w:num>
+  <w:num w:numId="14">
     <w:abstractNumId w:val="0"/>
   </w:num>
-  <w:num w:numId="2">
-    <w:abstractNumId w:val="11"/>
-  </w:num>
-  <w:num w:numId="3">
-    <w:abstractNumId w:val="7"/>
-  </w:num>
-  <w:num w:numId="4">
-    <w:abstractNumId w:val="6"/>
-  </w:num>
-  <w:num w:numId="5">
-    <w:abstractNumId w:val="4"/>
-  </w:num>
-  <w:num w:numId="6">
-    <w:abstractNumId w:val="12"/>
-  </w:num>
-  <w:num w:numId="7">
-    <w:abstractNumId w:val="3"/>
-  </w:num>
-  <w:num w:numId="8">
-    <w:abstractNumId w:val="1"/>
-  </w:num>
-  <w:num w:numId="9">
+  <w:num w:numId="15">
     <w:abstractNumId w:val="5"/>
-  </w:num>
-  <w:num w:numId="10">
-    <w:abstractNumId w:val="2"/>
-  </w:num>
-  <w:num w:numId="11">
-    <w:abstractNumId w:val="10"/>
-  </w:num>
-  <w:num w:numId="12">
-    <w:abstractNumId w:val="8"/>
-  </w:num>
-  <w:num w:numId="13">
-    <w:abstractNumId w:val="9"/>
   </w:num>
 </w:numbering>
 </file>
 
 <file path=word/styles.xml><?xml version="1.0" encoding="utf-8"?>
-<w:styles xmlns:r="http://schemas.openxmlformats.org/officeDocument/2006/relationships" xmlns:w="http://schemas.openxmlformats.org/wordprocessingml/2006/main">
+<w:styles xmlns:mc="http://schemas.openxmlformats.org/markup-compatibility/2006" xmlns:r="http://schemas.openxmlformats.org/officeDocument/2006/relationships" xmlns:w="http://schemas.openxmlformats.org/wordprocessingml/2006/main" xmlns:w14="http://schemas.microsoft.com/office/word/2010/wordml" xmlns:w15="http://schemas.microsoft.com/office/word/2012/wordml" mc:Ignorable="w14 w15">
   <w:docDefaults>
     <w:rPrDefault>
       <w:rPr>
@@ -3262,144 +3798,378 @@
     </w:rPrDefault>
     <w:pPrDefault/>
   </w:docDefaults>
-  <w:latentStyles w:defLockedState="0" w:defUIPriority="99" w:defSemiHidden="1" w:defUnhideWhenUsed="1" w:defQFormat="0" w:count="267">
-    <w:lsdException w:name="Normal" w:semiHidden="0" w:uiPriority="0" w:unhideWhenUsed="0" w:qFormat="1"/>
-    <w:lsdException w:name="heading 1" w:semiHidden="0" w:uiPriority="9" w:unhideWhenUsed="0" w:qFormat="1"/>
-    <w:lsdException w:name="heading 2" w:uiPriority="9" w:qFormat="1"/>
-    <w:lsdException w:name="heading 3" w:uiPriority="9" w:qFormat="1"/>
-    <w:lsdException w:name="heading 4" w:uiPriority="9" w:qFormat="1"/>
-    <w:lsdException w:name="heading 5" w:uiPriority="9" w:qFormat="1"/>
-    <w:lsdException w:name="heading 6" w:uiPriority="9" w:qFormat="1"/>
-    <w:lsdException w:name="heading 7" w:uiPriority="9" w:qFormat="1"/>
-    <w:lsdException w:name="heading 8" w:uiPriority="9" w:qFormat="1"/>
-    <w:lsdException w:name="heading 9" w:uiPriority="9" w:qFormat="1"/>
-    <w:lsdException w:name="toc 1" w:uiPriority="39"/>
-    <w:lsdException w:name="toc 2" w:uiPriority="39"/>
-    <w:lsdException w:name="toc 3" w:uiPriority="39"/>
-    <w:lsdException w:name="toc 4" w:uiPriority="39"/>
-    <w:lsdException w:name="toc 5" w:uiPriority="39"/>
-    <w:lsdException w:name="toc 6" w:uiPriority="39"/>
-    <w:lsdException w:name="toc 7" w:uiPriority="39"/>
-    <w:lsdException w:name="toc 8" w:uiPriority="39"/>
-    <w:lsdException w:name="toc 9" w:uiPriority="39"/>
-    <w:lsdException w:name="caption" w:uiPriority="35" w:qFormat="1"/>
-    <w:lsdException w:name="Title" w:semiHidden="0" w:uiPriority="10" w:unhideWhenUsed="0" w:qFormat="1"/>
-    <w:lsdException w:name="Default Paragraph Font" w:uiPriority="1"/>
-    <w:lsdException w:name="Subtitle" w:semiHidden="0" w:uiPriority="11" w:unhideWhenUsed="0" w:qFormat="1"/>
-    <w:lsdException w:name="Strong" w:semiHidden="0" w:uiPriority="22" w:unhideWhenUsed="0" w:qFormat="1"/>
-    <w:lsdException w:name="Emphasis" w:semiHidden="0" w:uiPriority="20" w:unhideWhenUsed="0" w:qFormat="1"/>
-    <w:lsdException w:name="Table Grid" w:semiHidden="0" w:uiPriority="39" w:unhideWhenUsed="0"/>
-    <w:lsdException w:name="Placeholder Text" w:unhideWhenUsed="0"/>
-    <w:lsdException w:name="No Spacing" w:semiHidden="0" w:uiPriority="1" w:unhideWhenUsed="0" w:qFormat="1"/>
-    <w:lsdException w:name="Light Shading" w:semiHidden="0" w:uiPriority="60" w:unhideWhenUsed="0"/>
-    <w:lsdException w:name="Light List" w:semiHidden="0" w:uiPriority="61" w:unhideWhenUsed="0"/>
-    <w:lsdException w:name="Light Grid" w:semiHidden="0" w:uiPriority="62" w:unhideWhenUsed="0"/>
-    <w:lsdException w:name="Medium Shading 1" w:semiHidden="0" w:uiPriority="63" w:unhideWhenUsed="0"/>
-    <w:lsdException w:name="Medium Shading 2" w:semiHidden="0" w:uiPriority="64" w:unhideWhenUsed="0"/>
-    <w:lsdException w:name="Medium List 1" w:semiHidden="0" w:uiPriority="65" w:unhideWhenUsed="0"/>
-    <w:lsdException w:name="Medium List 2" w:semiHidden="0" w:uiPriority="66" w:unhideWhenUsed="0"/>
-    <w:lsdException w:name="Medium Grid 1" w:semiHidden="0" w:uiPriority="67" w:unhideWhenUsed="0"/>
-    <w:lsdException w:name="Medium Grid 2" w:semiHidden="0" w:uiPriority="68" w:unhideWhenUsed="0"/>
-    <w:lsdException w:name="Medium Grid 3" w:semiHidden="0" w:uiPriority="69" w:unhideWhenUsed="0"/>
-    <w:lsdException w:name="Dark List" w:semiHidden="0" w:uiPriority="70" w:unhideWhenUsed="0"/>
-    <w:lsdException w:name="Colorful Shading" w:semiHidden="0" w:uiPriority="71" w:unhideWhenUsed="0"/>
-    <w:lsdException w:name="Colorful List" w:semiHidden="0" w:uiPriority="72" w:unhideWhenUsed="0"/>
-    <w:lsdException w:name="Colorful Grid" w:semiHidden="0" w:uiPriority="73" w:unhideWhenUsed="0"/>
-    <w:lsdException w:name="Light Shading Accent 1" w:semiHidden="0" w:uiPriority="60" w:unhideWhenUsed="0"/>
-    <w:lsdException w:name="Light List Accent 1" w:semiHidden="0" w:uiPriority="61" w:unhideWhenUsed="0"/>
-    <w:lsdException w:name="Light Grid Accent 1" w:semiHidden="0" w:uiPriority="62" w:unhideWhenUsed="0"/>
-    <w:lsdException w:name="Medium Shading 1 Accent 1" w:semiHidden="0" w:uiPriority="63" w:unhideWhenUsed="0"/>
-    <w:lsdException w:name="Medium Shading 2 Accent 1" w:semiHidden="0" w:uiPriority="64" w:unhideWhenUsed="0"/>
-    <w:lsdException w:name="Medium List 1 Accent 1" w:semiHidden="0" w:uiPriority="65" w:unhideWhenUsed="0"/>
-    <w:lsdException w:name="Revision" w:unhideWhenUsed="0"/>
-    <w:lsdException w:name="List Paragraph" w:semiHidden="0" w:uiPriority="34" w:unhideWhenUsed="0" w:qFormat="1"/>
-    <w:lsdException w:name="Quote" w:semiHidden="0" w:uiPriority="29" w:unhideWhenUsed="0" w:qFormat="1"/>
-    <w:lsdException w:name="Intense Quote" w:semiHidden="0" w:uiPriority="30" w:unhideWhenUsed="0" w:qFormat="1"/>
-    <w:lsdException w:name="Medium List 2 Accent 1" w:semiHidden="0" w:uiPriority="66" w:unhideWhenUsed="0"/>
-    <w:lsdException w:name="Medium Grid 1 Accent 1" w:semiHidden="0" w:uiPriority="67" w:unhideWhenUsed="0"/>
-    <w:lsdException w:name="Medium Grid 2 Accent 1" w:semiHidden="0" w:uiPriority="68" w:unhideWhenUsed="0"/>
-    <w:lsdException w:name="Medium Grid 3 Accent 1" w:semiHidden="0" w:uiPriority="69" w:unhideWhenUsed="0"/>
-    <w:lsdException w:name="Dark List Accent 1" w:semiHidden="0" w:uiPriority="70" w:unhideWhenUsed="0"/>
-    <w:lsdException w:name="Colorful Shading Accent 1" w:semiHidden="0" w:uiPriority="71" w:unhideWhenUsed="0"/>
-    <w:lsdException w:name="Colorful List Accent 1" w:semiHidden="0" w:uiPriority="72" w:unhideWhenUsed="0"/>
-    <w:lsdException w:name="Colorful Grid Accent 1" w:semiHidden="0" w:uiPriority="73" w:unhideWhenUsed="0"/>
-    <w:lsdException w:name="Light Shading Accent 2" w:semiHidden="0" w:uiPriority="60" w:unhideWhenUsed="0"/>
-    <w:lsdException w:name="Light List Accent 2" w:semiHidden="0" w:uiPriority="61" w:unhideWhenUsed="0"/>
-    <w:lsdException w:name="Light Grid Accent 2" w:semiHidden="0" w:uiPriority="62" w:unhideWhenUsed="0"/>
-    <w:lsdException w:name="Medium Shading 1 Accent 2" w:semiHidden="0" w:uiPriority="63" w:unhideWhenUsed="0"/>
-    <w:lsdException w:name="Medium Shading 2 Accent 2" w:semiHidden="0" w:uiPriority="64" w:unhideWhenUsed="0"/>
-    <w:lsdException w:name="Medium List 1 Accent 2" w:semiHidden="0" w:uiPriority="65" w:unhideWhenUsed="0"/>
-    <w:lsdException w:name="Medium List 2 Accent 2" w:semiHidden="0" w:uiPriority="66" w:unhideWhenUsed="0"/>
-    <w:lsdException w:name="Medium Grid 1 Accent 2" w:semiHidden="0" w:uiPriority="67" w:unhideWhenUsed="0"/>
-    <w:lsdException w:name="Medium Grid 2 Accent 2" w:semiHidden="0" w:uiPriority="68" w:unhideWhenUsed="0"/>
-    <w:lsdException w:name="Medium Grid 3 Accent 2" w:semiHidden="0" w:uiPriority="69" w:unhideWhenUsed="0"/>
-    <w:lsdException w:name="Dark List Accent 2" w:semiHidden="0" w:uiPriority="70" w:unhideWhenUsed="0"/>
-    <w:lsdException w:name="Colorful Shading Accent 2" w:semiHidden="0" w:uiPriority="71" w:unhideWhenUsed="0"/>
-    <w:lsdException w:name="Colorful List Accent 2" w:semiHidden="0" w:uiPriority="72" w:unhideWhenUsed="0"/>
-    <w:lsdException w:name="Colorful Grid Accent 2" w:semiHidden="0" w:uiPriority="73" w:unhideWhenUsed="0"/>
-    <w:lsdException w:name="Light Shading Accent 3" w:semiHidden="0" w:uiPriority="60" w:unhideWhenUsed="0"/>
-    <w:lsdException w:name="Light List Accent 3" w:semiHidden="0" w:uiPriority="61" w:unhideWhenUsed="0"/>
-    <w:lsdException w:name="Light Grid Accent 3" w:semiHidden="0" w:uiPriority="62" w:unhideWhenUsed="0"/>
-    <w:lsdException w:name="Medium Shading 1 Accent 3" w:semiHidden="0" w:uiPriority="63" w:unhideWhenUsed="0"/>
-    <w:lsdException w:name="Medium Shading 2 Accent 3" w:semiHidden="0" w:uiPriority="64" w:unhideWhenUsed="0"/>
-    <w:lsdException w:name="Medium List 1 Accent 3" w:semiHidden="0" w:uiPriority="65" w:unhideWhenUsed="0"/>
-    <w:lsdException w:name="Medium List 2 Accent 3" w:semiHidden="0" w:uiPriority="66" w:unhideWhenUsed="0"/>
-    <w:lsdException w:name="Medium Grid 1 Accent 3" w:semiHidden="0" w:uiPriority="67" w:unhideWhenUsed="0"/>
-    <w:lsdException w:name="Medium Grid 2 Accent 3" w:semiHidden="0" w:uiPriority="68" w:unhideWhenUsed="0"/>
-    <w:lsdException w:name="Medium Grid 3 Accent 3" w:semiHidden="0" w:uiPriority="69" w:unhideWhenUsed="0"/>
-    <w:lsdException w:name="Dark List Accent 3" w:semiHidden="0" w:uiPriority="70" w:unhideWhenUsed="0"/>
-    <w:lsdException w:name="Colorful Shading Accent 3" w:semiHidden="0" w:uiPriority="71" w:unhideWhenUsed="0"/>
-    <w:lsdException w:name="Colorful List Accent 3" w:semiHidden="0" w:uiPriority="72" w:unhideWhenUsed="0"/>
-    <w:lsdException w:name="Colorful Grid Accent 3" w:semiHidden="0" w:uiPriority="73" w:unhideWhenUsed="0"/>
-    <w:lsdException w:name="Light Shading Accent 4" w:semiHidden="0" w:uiPriority="60" w:unhideWhenUsed="0"/>
-    <w:lsdException w:name="Light List Accent 4" w:semiHidden="0" w:uiPriority="61" w:unhideWhenUsed="0"/>
-    <w:lsdException w:name="Light Grid Accent 4" w:semiHidden="0" w:uiPriority="62" w:unhideWhenUsed="0"/>
-    <w:lsdException w:name="Medium Shading 1 Accent 4" w:semiHidden="0" w:uiPriority="63" w:unhideWhenUsed="0"/>
-    <w:lsdException w:name="Medium Shading 2 Accent 4" w:semiHidden="0" w:uiPriority="64" w:unhideWhenUsed="0"/>
-    <w:lsdException w:name="Medium List 1 Accent 4" w:semiHidden="0" w:uiPriority="65" w:unhideWhenUsed="0"/>
-    <w:lsdException w:name="Medium List 2 Accent 4" w:semiHidden="0" w:uiPriority="66" w:unhideWhenUsed="0"/>
-    <w:lsdException w:name="Medium Grid 1 Accent 4" w:semiHidden="0" w:uiPriority="67" w:unhideWhenUsed="0"/>
-    <w:lsdException w:name="Medium Grid 2 Accent 4" w:semiHidden="0" w:uiPriority="68" w:unhideWhenUsed="0"/>
-    <w:lsdException w:name="Medium Grid 3 Accent 4" w:semiHidden="0" w:uiPriority="69" w:unhideWhenUsed="0"/>
-    <w:lsdException w:name="Dark List Accent 4" w:semiHidden="0" w:uiPriority="70" w:unhideWhenUsed="0"/>
-    <w:lsdException w:name="Colorful Shading Accent 4" w:semiHidden="0" w:uiPriority="71" w:unhideWhenUsed="0"/>
-    <w:lsdException w:name="Colorful List Accent 4" w:semiHidden="0" w:uiPriority="72" w:unhideWhenUsed="0"/>
-    <w:lsdException w:name="Colorful Grid Accent 4" w:semiHidden="0" w:uiPriority="73" w:unhideWhenUsed="0"/>
-    <w:lsdException w:name="Light Shading Accent 5" w:semiHidden="0" w:uiPriority="60" w:unhideWhenUsed="0"/>
-    <w:lsdException w:name="Light List Accent 5" w:semiHidden="0" w:uiPriority="61" w:unhideWhenUsed="0"/>
-    <w:lsdException w:name="Light Grid Accent 5" w:semiHidden="0" w:uiPriority="62" w:unhideWhenUsed="0"/>
-    <w:lsdException w:name="Medium Shading 1 Accent 5" w:semiHidden="0" w:uiPriority="63" w:unhideWhenUsed="0"/>
-    <w:lsdException w:name="Medium Shading 2 Accent 5" w:semiHidden="0" w:uiPriority="64" w:unhideWhenUsed="0"/>
-    <w:lsdException w:name="Medium List 1 Accent 5" w:semiHidden="0" w:uiPriority="65" w:unhideWhenUsed="0"/>
-    <w:lsdException w:name="Medium List 2 Accent 5" w:semiHidden="0" w:uiPriority="66" w:unhideWhenUsed="0"/>
-    <w:lsdException w:name="Medium Grid 1 Accent 5" w:semiHidden="0" w:uiPriority="67" w:unhideWhenUsed="0"/>
-    <w:lsdException w:name="Medium Grid 2 Accent 5" w:semiHidden="0" w:uiPriority="68" w:unhideWhenUsed="0"/>
-    <w:lsdException w:name="Medium Grid 3 Accent 5" w:semiHidden="0" w:uiPriority="69" w:unhideWhenUsed="0"/>
-    <w:lsdException w:name="Dark List Accent 5" w:semiHidden="0" w:uiPriority="70" w:unhideWhenUsed="0"/>
-    <w:lsdException w:name="Colorful Shading Accent 5" w:semiHidden="0" w:uiPriority="71" w:unhideWhenUsed="0"/>
-    <w:lsdException w:name="Colorful List Accent 5" w:semiHidden="0" w:uiPriority="72" w:unhideWhenUsed="0"/>
-    <w:lsdException w:name="Colorful Grid Accent 5" w:semiHidden="0" w:uiPriority="73" w:unhideWhenUsed="0"/>
-    <w:lsdException w:name="Light Shading Accent 6" w:semiHidden="0" w:uiPriority="60" w:unhideWhenUsed="0"/>
-    <w:lsdException w:name="Light List Accent 6" w:semiHidden="0" w:uiPriority="61" w:unhideWhenUsed="0"/>
-    <w:lsdException w:name="Light Grid Accent 6" w:semiHidden="0" w:uiPriority="62" w:unhideWhenUsed="0"/>
-    <w:lsdException w:name="Medium Shading 1 Accent 6" w:semiHidden="0" w:uiPriority="63" w:unhideWhenUsed="0"/>
-    <w:lsdException w:name="Medium Shading 2 Accent 6" w:semiHidden="0" w:uiPriority="64" w:unhideWhenUsed="0"/>
-    <w:lsdException w:name="Medium List 1 Accent 6" w:semiHidden="0" w:uiPriority="65" w:unhideWhenUsed="0"/>
-    <w:lsdException w:name="Medium List 2 Accent 6" w:semiHidden="0" w:uiPriority="66" w:unhideWhenUsed="0"/>
-    <w:lsdException w:name="Medium Grid 1 Accent 6" w:semiHidden="0" w:uiPriority="67" w:unhideWhenUsed="0"/>
-    <w:lsdException w:name="Medium Grid 2 Accent 6" w:semiHidden="0" w:uiPriority="68" w:unhideWhenUsed="0"/>
-    <w:lsdException w:name="Medium Grid 3 Accent 6" w:semiHidden="0" w:uiPriority="69" w:unhideWhenUsed="0"/>
-    <w:lsdException w:name="Dark List Accent 6" w:semiHidden="0" w:uiPriority="70" w:unhideWhenUsed="0"/>
-    <w:lsdException w:name="Colorful Shading Accent 6" w:semiHidden="0" w:uiPriority="71" w:unhideWhenUsed="0"/>
-    <w:lsdException w:name="Colorful List Accent 6" w:semiHidden="0" w:uiPriority="72" w:unhideWhenUsed="0"/>
-    <w:lsdException w:name="Colorful Grid Accent 6" w:semiHidden="0" w:uiPriority="73" w:unhideWhenUsed="0"/>
-    <w:lsdException w:name="Subtle Emphasis" w:semiHidden="0" w:uiPriority="19" w:unhideWhenUsed="0" w:qFormat="1"/>
-    <w:lsdException w:name="Intense Emphasis" w:semiHidden="0" w:uiPriority="21" w:unhideWhenUsed="0" w:qFormat="1"/>
-    <w:lsdException w:name="Subtle Reference" w:semiHidden="0" w:uiPriority="31" w:unhideWhenUsed="0" w:qFormat="1"/>
-    <w:lsdException w:name="Intense Reference" w:semiHidden="0" w:uiPriority="32" w:unhideWhenUsed="0" w:qFormat="1"/>
-    <w:lsdException w:name="Book Title" w:semiHidden="0" w:uiPriority="33" w:unhideWhenUsed="0" w:qFormat="1"/>
-    <w:lsdException w:name="Bibliography" w:uiPriority="37"/>
-    <w:lsdException w:name="TOC Heading" w:uiPriority="39" w:qFormat="1"/>
+  <w:latentStyles w:defLockedState="0" w:defUIPriority="99" w:defSemiHidden="0" w:defUnhideWhenUsed="0" w:defQFormat="0" w:count="371">
+    <w:lsdException w:name="Normal" w:uiPriority="0" w:qFormat="1"/>
+    <w:lsdException w:name="heading 1" w:uiPriority="9" w:qFormat="1"/>
+    <w:lsdException w:name="heading 2" w:semiHidden="1" w:uiPriority="9" w:unhideWhenUsed="1" w:qFormat="1"/>
+    <w:lsdException w:name="heading 3" w:semiHidden="1" w:uiPriority="9" w:unhideWhenUsed="1" w:qFormat="1"/>
+    <w:lsdException w:name="heading 4" w:semiHidden="1" w:uiPriority="9" w:unhideWhenUsed="1" w:qFormat="1"/>
+    <w:lsdException w:name="heading 5" w:semiHidden="1" w:uiPriority="9" w:unhideWhenUsed="1" w:qFormat="1"/>
+    <w:lsdException w:name="heading 6" w:semiHidden="1" w:uiPriority="9" w:unhideWhenUsed="1" w:qFormat="1"/>
+    <w:lsdException w:name="heading 7" w:semiHidden="1" w:uiPriority="9" w:unhideWhenUsed="1" w:qFormat="1"/>
+    <w:lsdException w:name="heading 8" w:semiHidden="1" w:uiPriority="9" w:unhideWhenUsed="1" w:qFormat="1"/>
+    <w:lsdException w:name="heading 9" w:semiHidden="1" w:uiPriority="9" w:unhideWhenUsed="1" w:qFormat="1"/>
+    <w:lsdException w:name="index 1" w:semiHidden="1" w:unhideWhenUsed="1"/>
+    <w:lsdException w:name="index 2" w:semiHidden="1" w:unhideWhenUsed="1"/>
+    <w:lsdException w:name="index 3" w:semiHidden="1" w:unhideWhenUsed="1"/>
+    <w:lsdException w:name="index 4" w:semiHidden="1" w:unhideWhenUsed="1"/>
+    <w:lsdException w:name="index 5" w:semiHidden="1" w:unhideWhenUsed="1"/>
+    <w:lsdException w:name="index 6" w:semiHidden="1" w:unhideWhenUsed="1"/>
+    <w:lsdException w:name="index 7" w:semiHidden="1" w:unhideWhenUsed="1"/>
+    <w:lsdException w:name="index 8" w:semiHidden="1" w:unhideWhenUsed="1"/>
+    <w:lsdException w:name="index 9" w:semiHidden="1" w:unhideWhenUsed="1"/>
+    <w:lsdException w:name="toc 1" w:semiHidden="1" w:uiPriority="39" w:unhideWhenUsed="1"/>
+    <w:lsdException w:name="toc 2" w:semiHidden="1" w:uiPriority="39" w:unhideWhenUsed="1"/>
+    <w:lsdException w:name="toc 3" w:semiHidden="1" w:uiPriority="39" w:unhideWhenUsed="1"/>
+    <w:lsdException w:name="toc 4" w:semiHidden="1" w:uiPriority="39" w:unhideWhenUsed="1"/>
+    <w:lsdException w:name="toc 5" w:semiHidden="1" w:uiPriority="39" w:unhideWhenUsed="1"/>
+    <w:lsdException w:name="toc 6" w:semiHidden="1" w:uiPriority="39" w:unhideWhenUsed="1"/>
+    <w:lsdException w:name="toc 7" w:semiHidden="1" w:uiPriority="39" w:unhideWhenUsed="1"/>
+    <w:lsdException w:name="toc 8" w:semiHidden="1" w:uiPriority="39" w:unhideWhenUsed="1"/>
+    <w:lsdException w:name="toc 9" w:semiHidden="1" w:uiPriority="39" w:unhideWhenUsed="1"/>
+    <w:lsdException w:name="Normal Indent" w:semiHidden="1" w:unhideWhenUsed="1"/>
+    <w:lsdException w:name="footnote text" w:semiHidden="1" w:unhideWhenUsed="1"/>
+    <w:lsdException w:name="annotation text" w:semiHidden="1" w:unhideWhenUsed="1"/>
+    <w:lsdException w:name="header" w:semiHidden="1" w:unhideWhenUsed="1"/>
+    <w:lsdException w:name="footer" w:semiHidden="1" w:unhideWhenUsed="1"/>
+    <w:lsdException w:name="index heading" w:semiHidden="1" w:unhideWhenUsed="1"/>
+    <w:lsdException w:name="caption" w:semiHidden="1" w:uiPriority="35" w:unhideWhenUsed="1" w:qFormat="1"/>
+    <w:lsdException w:name="table of figures" w:semiHidden="1" w:unhideWhenUsed="1"/>
+    <w:lsdException w:name="envelope address" w:semiHidden="1" w:unhideWhenUsed="1"/>
+    <w:lsdException w:name="envelope return" w:semiHidden="1" w:unhideWhenUsed="1"/>
+    <w:lsdException w:name="footnote reference" w:semiHidden="1" w:unhideWhenUsed="1"/>
+    <w:lsdException w:name="annotation reference" w:semiHidden="1" w:unhideWhenUsed="1"/>
+    <w:lsdException w:name="line number" w:semiHidden="1" w:unhideWhenUsed="1"/>
+    <w:lsdException w:name="page number" w:semiHidden="1" w:unhideWhenUsed="1"/>
+    <w:lsdException w:name="endnote reference" w:semiHidden="1" w:unhideWhenUsed="1"/>
+    <w:lsdException w:name="endnote text" w:semiHidden="1" w:unhideWhenUsed="1"/>
+    <w:lsdException w:name="table of authorities" w:semiHidden="1" w:unhideWhenUsed="1"/>
+    <w:lsdException w:name="macro" w:semiHidden="1" w:unhideWhenUsed="1"/>
+    <w:lsdException w:name="toa heading" w:semiHidden="1" w:unhideWhenUsed="1"/>
+    <w:lsdException w:name="List" w:semiHidden="1" w:unhideWhenUsed="1"/>
+    <w:lsdException w:name="List Bullet" w:semiHidden="1" w:unhideWhenUsed="1"/>
+    <w:lsdException w:name="List Number" w:semiHidden="1" w:unhideWhenUsed="1"/>
+    <w:lsdException w:name="List 2" w:semiHidden="1" w:unhideWhenUsed="1"/>
+    <w:lsdException w:name="List 3" w:semiHidden="1" w:unhideWhenUsed="1"/>
+    <w:lsdException w:name="List 4" w:semiHidden="1" w:unhideWhenUsed="1"/>
+    <w:lsdException w:name="List 5" w:semiHidden="1" w:unhideWhenUsed="1"/>
+    <w:lsdException w:name="List Bullet 2" w:semiHidden="1" w:unhideWhenUsed="1"/>
+    <w:lsdException w:name="List Bullet 3" w:semiHidden="1" w:unhideWhenUsed="1"/>
+    <w:lsdException w:name="List Bullet 4" w:semiHidden="1" w:unhideWhenUsed="1"/>
+    <w:lsdException w:name="List Bullet 5" w:semiHidden="1" w:unhideWhenUsed="1"/>
+    <w:lsdException w:name="List Number 2" w:semiHidden="1" w:unhideWhenUsed="1"/>
+    <w:lsdException w:name="List Number 3" w:semiHidden="1" w:unhideWhenUsed="1"/>
+    <w:lsdException w:name="List Number 4" w:semiHidden="1" w:unhideWhenUsed="1"/>
+    <w:lsdException w:name="List Number 5" w:semiHidden="1" w:unhideWhenUsed="1"/>
+    <w:lsdException w:name="Title" w:uiPriority="10" w:qFormat="1"/>
+    <w:lsdException w:name="Closing" w:semiHidden="1" w:unhideWhenUsed="1"/>
+    <w:lsdException w:name="Signature" w:semiHidden="1" w:unhideWhenUsed="1"/>
+    <w:lsdException w:name="Default Paragraph Font" w:semiHidden="1" w:uiPriority="1" w:unhideWhenUsed="1"/>
+    <w:lsdException w:name="Body Text" w:semiHidden="1" w:unhideWhenUsed="1"/>
+    <w:lsdException w:name="Body Text Indent" w:semiHidden="1" w:unhideWhenUsed="1"/>
+    <w:lsdException w:name="List Continue" w:semiHidden="1" w:unhideWhenUsed="1"/>
+    <w:lsdException w:name="List Continue 2" w:semiHidden="1" w:unhideWhenUsed="1"/>
+    <w:lsdException w:name="List Continue 3" w:semiHidden="1" w:unhideWhenUsed="1"/>
+    <w:lsdException w:name="List Continue 4" w:semiHidden="1" w:unhideWhenUsed="1"/>
+    <w:lsdException w:name="List Continue 5" w:semiHidden="1" w:unhideWhenUsed="1"/>
+    <w:lsdException w:name="Message Header" w:semiHidden="1" w:unhideWhenUsed="1"/>
+    <w:lsdException w:name="Subtitle" w:uiPriority="11" w:qFormat="1"/>
+    <w:lsdException w:name="Salutation" w:semiHidden="1" w:unhideWhenUsed="1"/>
+    <w:lsdException w:name="Date" w:semiHidden="1" w:unhideWhenUsed="1"/>
+    <w:lsdException w:name="Body Text First Indent" w:semiHidden="1" w:unhideWhenUsed="1"/>
+    <w:lsdException w:name="Body Text First Indent 2" w:semiHidden="1" w:unhideWhenUsed="1"/>
+    <w:lsdException w:name="Note Heading" w:semiHidden="1" w:unhideWhenUsed="1"/>
+    <w:lsdException w:name="Body Text 2" w:semiHidden="1" w:unhideWhenUsed="1"/>
+    <w:lsdException w:name="Body Text 3" w:semiHidden="1" w:unhideWhenUsed="1"/>
+    <w:lsdException w:name="Body Text Indent 2" w:semiHidden="1" w:unhideWhenUsed="1"/>
+    <w:lsdException w:name="Body Text Indent 3" w:semiHidden="1" w:unhideWhenUsed="1"/>
+    <w:lsdException w:name="Block Text" w:semiHidden="1" w:unhideWhenUsed="1"/>
+    <w:lsdException w:name="Hyperlink" w:semiHidden="1" w:unhideWhenUsed="1"/>
+    <w:lsdException w:name="FollowedHyperlink" w:semiHidden="1" w:unhideWhenUsed="1"/>
+    <w:lsdException w:name="Strong" w:uiPriority="22" w:qFormat="1"/>
+    <w:lsdException w:name="Emphasis" w:uiPriority="20" w:qFormat="1"/>
+    <w:lsdException w:name="Document Map" w:semiHidden="1" w:unhideWhenUsed="1"/>
+    <w:lsdException w:name="Plain Text" w:semiHidden="1" w:unhideWhenUsed="1"/>
+    <w:lsdException w:name="E-mail Signature" w:semiHidden="1" w:unhideWhenUsed="1"/>
+    <w:lsdException w:name="HTML Top of Form" w:semiHidden="1" w:unhideWhenUsed="1"/>
+    <w:lsdException w:name="HTML Bottom of Form" w:semiHidden="1" w:unhideWhenUsed="1"/>
+    <w:lsdException w:name="Normal (Web)" w:semiHidden="1" w:unhideWhenUsed="1"/>
+    <w:lsdException w:name="HTML Acronym" w:semiHidden="1" w:unhideWhenUsed="1"/>
+    <w:lsdException w:name="HTML Address" w:semiHidden="1" w:unhideWhenUsed="1"/>
+    <w:lsdException w:name="HTML Cite" w:semiHidden="1" w:unhideWhenUsed="1"/>
+    <w:lsdException w:name="HTML Code" w:semiHidden="1" w:unhideWhenUsed="1"/>
+    <w:lsdException w:name="HTML Definition" w:semiHidden="1" w:unhideWhenUsed="1"/>
+    <w:lsdException w:name="HTML Keyboard" w:semiHidden="1" w:unhideWhenUsed="1"/>
+    <w:lsdException w:name="HTML Preformatted" w:semiHidden="1" w:unhideWhenUsed="1"/>
+    <w:lsdException w:name="HTML Sample" w:semiHidden="1" w:unhideWhenUsed="1"/>
+    <w:lsdException w:name="HTML Typewriter" w:semiHidden="1" w:unhideWhenUsed="1"/>
+    <w:lsdException w:name="HTML Variable" w:semiHidden="1" w:unhideWhenUsed="1"/>
+    <w:lsdException w:name="Normal Table" w:semiHidden="1" w:unhideWhenUsed="1"/>
+    <w:lsdException w:name="annotation subject" w:semiHidden="1" w:unhideWhenUsed="1"/>
+    <w:lsdException w:name="No List" w:semiHidden="1" w:unhideWhenUsed="1"/>
+    <w:lsdException w:name="Outline List 1" w:semiHidden="1" w:unhideWhenUsed="1"/>
+    <w:lsdException w:name="Outline List 2" w:semiHidden="1" w:unhideWhenUsed="1"/>
+    <w:lsdException w:name="Outline List 3" w:semiHidden="1" w:unhideWhenUsed="1"/>
+    <w:lsdException w:name="Table Simple 1" w:semiHidden="1" w:unhideWhenUsed="1"/>
+    <w:lsdException w:name="Table Simple 2" w:semiHidden="1" w:unhideWhenUsed="1"/>
+    <w:lsdException w:name="Table Simple 3" w:semiHidden="1" w:unhideWhenUsed="1"/>
+    <w:lsdException w:name="Table Classic 1" w:semiHidden="1" w:unhideWhenUsed="1"/>
+    <w:lsdException w:name="Table Classic 2" w:semiHidden="1" w:unhideWhenUsed="1"/>
+    <w:lsdException w:name="Table Classic 3" w:semiHidden="1" w:unhideWhenUsed="1"/>
+    <w:lsdException w:name="Table Classic 4" w:semiHidden="1" w:unhideWhenUsed="1"/>
+    <w:lsdException w:name="Table Colorful 1" w:semiHidden="1" w:unhideWhenUsed="1"/>
+    <w:lsdException w:name="Table Colorful 2" w:semiHidden="1" w:unhideWhenUsed="1"/>
+    <w:lsdException w:name="Table Colorful 3" w:semiHidden="1" w:unhideWhenUsed="1"/>
+    <w:lsdException w:name="Table Columns 1" w:semiHidden="1" w:unhideWhenUsed="1"/>
+    <w:lsdException w:name="Table Columns 2" w:semiHidden="1" w:unhideWhenUsed="1"/>
+    <w:lsdException w:name="Table Columns 3" w:semiHidden="1" w:unhideWhenUsed="1"/>
+    <w:lsdException w:name="Table Columns 4" w:semiHidden="1" w:unhideWhenUsed="1"/>
+    <w:lsdException w:name="Table Columns 5" w:semiHidden="1" w:unhideWhenUsed="1"/>
+    <w:lsdException w:name="Table Grid 1" w:semiHidden="1" w:unhideWhenUsed="1"/>
+    <w:lsdException w:name="Table Grid 2" w:semiHidden="1" w:unhideWhenUsed="1"/>
+    <w:lsdException w:name="Table Grid 3" w:semiHidden="1" w:unhideWhenUsed="1"/>
+    <w:lsdException w:name="Table Grid 4" w:semiHidden="1" w:unhideWhenUsed="1"/>
+    <w:lsdException w:name="Table Grid 5" w:semiHidden="1" w:unhideWhenUsed="1"/>
+    <w:lsdException w:name="Table Grid 6" w:semiHidden="1" w:unhideWhenUsed="1"/>
+    <w:lsdException w:name="Table Grid 7" w:semiHidden="1" w:unhideWhenUsed="1"/>
+    <w:lsdException w:name="Table Grid 8" w:semiHidden="1" w:unhideWhenUsed="1"/>
+    <w:lsdException w:name="Table List 1" w:semiHidden="1" w:unhideWhenUsed="1"/>
+    <w:lsdException w:name="Table List 2" w:semiHidden="1" w:unhideWhenUsed="1"/>
+    <w:lsdException w:name="Table List 3" w:semiHidden="1" w:unhideWhenUsed="1"/>
+    <w:lsdException w:name="Table List 4" w:semiHidden="1" w:unhideWhenUsed="1"/>
+    <w:lsdException w:name="Table List 5" w:semiHidden="1" w:unhideWhenUsed="1"/>
+    <w:lsdException w:name="Table List 6" w:semiHidden="1" w:unhideWhenUsed="1"/>
+    <w:lsdException w:name="Table List 7" w:semiHidden="1" w:unhideWhenUsed="1"/>
+    <w:lsdException w:name="Table List 8" w:semiHidden="1" w:unhideWhenUsed="1"/>
+    <w:lsdException w:name="Table 3D effects 1" w:semiHidden="1" w:unhideWhenUsed="1"/>
+    <w:lsdException w:name="Table 3D effects 2" w:semiHidden="1" w:unhideWhenUsed="1"/>
+    <w:lsdException w:name="Table 3D effects 3" w:semiHidden="1" w:unhideWhenUsed="1"/>
+    <w:lsdException w:name="Table Contemporary" w:semiHidden="1" w:unhideWhenUsed="1"/>
+    <w:lsdException w:name="Table Elegant" w:semiHidden="1" w:unhideWhenUsed="1"/>
+    <w:lsdException w:name="Table Professional" w:semiHidden="1" w:unhideWhenUsed="1"/>
+    <w:lsdException w:name="Table Subtle 1" w:semiHidden="1" w:unhideWhenUsed="1"/>
+    <w:lsdException w:name="Table Subtle 2" w:semiHidden="1" w:unhideWhenUsed="1"/>
+    <w:lsdException w:name="Table Web 1" w:semiHidden="1" w:unhideWhenUsed="1"/>
+    <w:lsdException w:name="Table Web 2" w:semiHidden="1" w:unhideWhenUsed="1"/>
+    <w:lsdException w:name="Table Web 3" w:semiHidden="1" w:unhideWhenUsed="1"/>
+    <w:lsdException w:name="Balloon Text" w:semiHidden="1" w:unhideWhenUsed="1"/>
+    <w:lsdException w:name="Table Grid" w:uiPriority="39"/>
+    <w:lsdException w:name="Table Theme" w:semiHidden="1" w:unhideWhenUsed="1"/>
+    <w:lsdException w:name="Placeholder Text" w:semiHidden="1"/>
+    <w:lsdException w:name="No Spacing" w:uiPriority="1" w:qFormat="1"/>
+    <w:lsdException w:name="Light Shading" w:uiPriority="60"/>
+    <w:lsdException w:name="Light List" w:uiPriority="61"/>
+    <w:lsdException w:name="Light Grid" w:uiPriority="62"/>
+    <w:lsdException w:name="Medium Shading 1" w:uiPriority="63"/>
+    <w:lsdException w:name="Medium Shading 2" w:uiPriority="64"/>
+    <w:lsdException w:name="Medium List 1" w:uiPriority="65"/>
+    <w:lsdException w:name="Medium List 2" w:uiPriority="66"/>
+    <w:lsdException w:name="Medium Grid 1" w:uiPriority="67"/>
+    <w:lsdException w:name="Medium Grid 2" w:uiPriority="68"/>
+    <w:lsdException w:name="Medium Grid 3" w:uiPriority="69"/>
+    <w:lsdException w:name="Dark List" w:uiPriority="70"/>
+    <w:lsdException w:name="Colorful Shading" w:uiPriority="71"/>
+    <w:lsdException w:name="Colorful List" w:uiPriority="72"/>
+    <w:lsdException w:name="Colorful Grid" w:uiPriority="73"/>
+    <w:lsdException w:name="Light Shading Accent 1" w:uiPriority="60"/>
+    <w:lsdException w:name="Light List Accent 1" w:uiPriority="61"/>
+    <w:lsdException w:name="Light Grid Accent 1" w:uiPriority="62"/>
+    <w:lsdException w:name="Medium Shading 1 Accent 1" w:uiPriority="63"/>
+    <w:lsdException w:name="Medium Shading 2 Accent 1" w:uiPriority="64"/>
+    <w:lsdException w:name="Medium List 1 Accent 1" w:uiPriority="65"/>
+    <w:lsdException w:name="Revision" w:semiHidden="1"/>
+    <w:lsdException w:name="List Paragraph" w:uiPriority="34" w:qFormat="1"/>
+    <w:lsdException w:name="Quote" w:uiPriority="29" w:qFormat="1"/>
+    <w:lsdException w:name="Intense Quote" w:uiPriority="30" w:qFormat="1"/>
+    <w:lsdException w:name="Medium List 2 Accent 1" w:uiPriority="66"/>
+    <w:lsdException w:name="Medium Grid 1 Accent 1" w:uiPriority="67"/>
+    <w:lsdException w:name="Medium Grid 2 Accent 1" w:uiPriority="68"/>
+    <w:lsdException w:name="Medium Grid 3 Accent 1" w:uiPriority="69"/>
+    <w:lsdException w:name="Dark List Accent 1" w:uiPriority="70"/>
+    <w:lsdException w:name="Colorful Shading Accent 1" w:uiPriority="71"/>
+    <w:lsdException w:name="Colorful List Accent 1" w:uiPriority="72"/>
+    <w:lsdException w:name="Colorful Grid Accent 1" w:uiPriority="73"/>
+    <w:lsdException w:name="Light Shading Accent 2" w:uiPriority="60"/>
+    <w:lsdException w:name="Light List Accent 2" w:uiPriority="61"/>
+    <w:lsdException w:name="Light Grid Accent 2" w:uiPriority="62"/>
+    <w:lsdException w:name="Medium Shading 1 Accent 2" w:uiPriority="63"/>
+    <w:lsdException w:name="Medium Shading 2 Accent 2" w:uiPriority="64"/>
+    <w:lsdException w:name="Medium List 1 Accent 2" w:uiPriority="65"/>
+    <w:lsdException w:name="Medium List 2 Accent 2" w:uiPriority="66"/>
+    <w:lsdException w:name="Medium Grid 1 Accent 2" w:uiPriority="67"/>
+    <w:lsdException w:name="Medium Grid 2 Accent 2" w:uiPriority="68"/>
+    <w:lsdException w:name="Medium Grid 3 Accent 2" w:uiPriority="69"/>
+    <w:lsdException w:name="Dark List Accent 2" w:uiPriority="70"/>
+    <w:lsdException w:name="Colorful Shading Accent 2" w:uiPriority="71"/>
+    <w:lsdException w:name="Colorful List Accent 2" w:uiPriority="72"/>
+    <w:lsdException w:name="Colorful Grid Accent 2" w:uiPriority="73"/>
+    <w:lsdException w:name="Light Shading Accent 3" w:uiPriority="60"/>
+    <w:lsdException w:name="Light List Accent 3" w:uiPriority="61"/>
+    <w:lsdException w:name="Light Grid Accent 3" w:uiPriority="62"/>
+    <w:lsdException w:name="Medium Shading 1 Accent 3" w:uiPriority="63"/>
+    <w:lsdException w:name="Medium Shading 2 Accent 3" w:uiPriority="64"/>
+    <w:lsdException w:name="Medium List 1 Accent 3" w:uiPriority="65"/>
+    <w:lsdException w:name="Medium List 2 Accent 3" w:uiPriority="66"/>
+    <w:lsdException w:name="Medium Grid 1 Accent 3" w:uiPriority="67"/>
+    <w:lsdException w:name="Medium Grid 2 Accent 3" w:uiPriority="68"/>
+    <w:lsdException w:name="Medium Grid 3 Accent 3" w:uiPriority="69"/>
+    <w:lsdException w:name="Dark List Accent 3" w:uiPriority="70"/>
+    <w:lsdException w:name="Colorful Shading Accent 3" w:uiPriority="71"/>
+    <w:lsdException w:name="Colorful List Accent 3" w:uiPriority="72"/>
+    <w:lsdException w:name="Colorful Grid Accent 3" w:uiPriority="73"/>
+    <w:lsdException w:name="Light Shading Accent 4" w:uiPriority="60"/>
+    <w:lsdException w:name="Light List Accent 4" w:uiPriority="61"/>
+    <w:lsdException w:name="Light Grid Accent 4" w:uiPriority="62"/>
+    <w:lsdException w:name="Medium Shading 1 Accent 4" w:uiPriority="63"/>
+    <w:lsdException w:name="Medium Shading 2 Accent 4" w:uiPriority="64"/>
+    <w:lsdException w:name="Medium List 1 Accent 4" w:uiPriority="65"/>
+    <w:lsdException w:name="Medium List 2 Accent 4" w:uiPriority="66"/>
+    <w:lsdException w:name="Medium Grid 1 Accent 4" w:uiPriority="67"/>
+    <w:lsdException w:name="Medium Grid 2 Accent 4" w:uiPriority="68"/>
+    <w:lsdException w:name="Medium Grid 3 Accent 4" w:uiPriority="69"/>
+    <w:lsdException w:name="Dark List Accent 4" w:uiPriority="70"/>
+    <w:lsdException w:name="Colorful Shading Accent 4" w:uiPriority="71"/>
+    <w:lsdException w:name="Colorful List Accent 4" w:uiPriority="72"/>
+    <w:lsdException w:name="Colorful Grid Accent 4" w:uiPriority="73"/>
+    <w:lsdException w:name="Light Shading Accent 5" w:uiPriority="60"/>
+    <w:lsdException w:name="Light List Accent 5" w:uiPriority="61"/>
+    <w:lsdException w:name="Light Grid Accent 5" w:uiPriority="62"/>
+    <w:lsdException w:name="Medium Shading 1 Accent 5" w:uiPriority="63"/>
+    <w:lsdException w:name="Medium Shading 2 Accent 5" w:uiPriority="64"/>
+    <w:lsdException w:name="Medium List 1 Accent 5" w:uiPriority="65"/>
+    <w:lsdException w:name="Medium List 2 Accent 5" w:uiPriority="66"/>
+    <w:lsdException w:name="Medium Grid 1 Accent 5" w:uiPriority="67"/>
+    <w:lsdException w:name="Medium Grid 2 Accent 5" w:uiPriority="68"/>
+    <w:lsdException w:name="Medium Grid 3 Accent 5" w:uiPriority="69"/>
+    <w:lsdException w:name="Dark List Accent 5" w:uiPriority="70"/>
+    <w:lsdException w:name="Colorful Shading Accent 5" w:uiPriority="71"/>
+    <w:lsdException w:name="Colorful List Accent 5" w:uiPriority="72"/>
+    <w:lsdException w:name="Colorful Grid Accent 5" w:uiPriority="73"/>
+    <w:lsdException w:name="Light Shading Accent 6" w:uiPriority="60"/>
+    <w:lsdException w:name="Light List Accent 6" w:uiPriority="61"/>
+    <w:lsdException w:name="Light Grid Accent 6" w:uiPriority="62"/>
+    <w:lsdException w:name="Medium Shading 1 Accent 6" w:uiPriority="63"/>
+    <w:lsdException w:name="Medium Shading 2 Accent 6" w:uiPriority="64"/>
+    <w:lsdException w:name="Medium List 1 Accent 6" w:uiPriority="65"/>
+    <w:lsdException w:name="Medium List 2 Accent 6" w:uiPriority="66"/>
+    <w:lsdException w:name="Medium Grid 1 Accent 6" w:uiPriority="67"/>
+    <w:lsdException w:name="Medium Grid 2 Accent 6" w:uiPriority="68"/>
+    <w:lsdException w:name="Medium Grid 3 Accent 6" w:uiPriority="69"/>
+    <w:lsdException w:name="Dark List Accent 6" w:uiPriority="70"/>
+    <w:lsdException w:name="Colorful Shading Accent 6" w:uiPriority="71"/>
+    <w:lsdException w:name="Colorful List Accent 6" w:uiPriority="72"/>
+    <w:lsdException w:name="Colorful Grid Accent 6" w:uiPriority="73"/>
+    <w:lsdException w:name="Subtle Emphasis" w:uiPriority="19" w:qFormat="1"/>
+    <w:lsdException w:name="Intense Emphasis" w:uiPriority="21" w:qFormat="1"/>
+    <w:lsdException w:name="Subtle Reference" w:uiPriority="31" w:qFormat="1"/>
+    <w:lsdException w:name="Intense Reference" w:uiPriority="32" w:qFormat="1"/>
+    <w:lsdException w:name="Book Title" w:uiPriority="33" w:qFormat="1"/>
+    <w:lsdException w:name="Bibliography" w:semiHidden="1" w:uiPriority="37" w:unhideWhenUsed="1"/>
+    <w:lsdException w:name="TOC Heading" w:semiHidden="1" w:uiPriority="39" w:unhideWhenUsed="1" w:qFormat="1"/>
+    <w:lsdException w:name="Plain Table 1" w:uiPriority="41"/>
+    <w:lsdException w:name="Plain Table 2" w:uiPriority="42"/>
+    <w:lsdException w:name="Plain Table 3" w:uiPriority="43"/>
+    <w:lsdException w:name="Plain Table 4" w:uiPriority="44"/>
+    <w:lsdException w:name="Plain Table 5" w:uiPriority="45"/>
+    <w:lsdException w:name="Grid Table Light" w:uiPriority="40"/>
+    <w:lsdException w:name="Grid Table 1 Light" w:uiPriority="46"/>
+    <w:lsdException w:name="Grid Table 2" w:uiPriority="47"/>
+    <w:lsdException w:name="Grid Table 3" w:uiPriority="48"/>
+    <w:lsdException w:name="Grid Table 4" w:uiPriority="49"/>
+    <w:lsdException w:name="Grid Table 5 Dark" w:uiPriority="50"/>
+    <w:lsdException w:name="Grid Table 6 Colorful" w:uiPriority="51"/>
+    <w:lsdException w:name="Grid Table 7 Colorful" w:uiPriority="52"/>
+    <w:lsdException w:name="Grid Table 1 Light Accent 1" w:uiPriority="46"/>
+    <w:lsdException w:name="Grid Table 2 Accent 1" w:uiPriority="47"/>
+    <w:lsdException w:name="Grid Table 3 Accent 1" w:uiPriority="48"/>
+    <w:lsdException w:name="Grid Table 4 Accent 1" w:uiPriority="49"/>
+    <w:lsdException w:name="Grid Table 5 Dark Accent 1" w:uiPriority="50"/>
+    <w:lsdException w:name="Grid Table 6 Colorful Accent 1" w:uiPriority="51"/>
+    <w:lsdException w:name="Grid Table 7 Colorful Accent 1" w:uiPriority="52"/>
+    <w:lsdException w:name="Grid Table 1 Light Accent 2" w:uiPriority="46"/>
+    <w:lsdException w:name="Grid Table 2 Accent 2" w:uiPriority="47"/>
+    <w:lsdException w:name="Grid Table 3 Accent 2" w:uiPriority="48"/>
+    <w:lsdException w:name="Grid Table 4 Accent 2" w:uiPriority="49"/>
+    <w:lsdException w:name="Grid Table 5 Dark Accent 2" w:uiPriority="50"/>
+    <w:lsdException w:name="Grid Table 6 Colorful Accent 2" w:uiPriority="51"/>
+    <w:lsdException w:name="Grid Table 7 Colorful Accent 2" w:uiPriority="52"/>
+    <w:lsdException w:name="Grid Table 1 Light Accent 3" w:uiPriority="46"/>
+    <w:lsdException w:name="Grid Table 2 Accent 3" w:uiPriority="47"/>
+    <w:lsdException w:name="Grid Table 3 Accent 3" w:uiPriority="48"/>
+    <w:lsdException w:name="Grid Table 4 Accent 3" w:uiPriority="49"/>
+    <w:lsdException w:name="Grid Table 5 Dark Accent 3" w:uiPriority="50"/>
+    <w:lsdException w:name="Grid Table 6 Colorful Accent 3" w:uiPriority="51"/>
+    <w:lsdException w:name="Grid Table 7 Colorful Accent 3" w:uiPriority="52"/>
+    <w:lsdException w:name="Grid Table 1 Light Accent 4" w:uiPriority="46"/>
+    <w:lsdException w:name="Grid Table 2 Accent 4" w:uiPriority="47"/>
+    <w:lsdException w:name="Grid Table 3 Accent 4" w:uiPriority="48"/>
+    <w:lsdException w:name="Grid Table 4 Accent 4" w:uiPriority="49"/>
+    <w:lsdException w:name="Grid Table 5 Dark Accent 4" w:uiPriority="50"/>
+    <w:lsdException w:name="Grid Table 6 Colorful Accent 4" w:uiPriority="51"/>
+    <w:lsdException w:name="Grid Table 7 Colorful Accent 4" w:uiPriority="52"/>
+    <w:lsdException w:name="Grid Table 1 Light Accent 5" w:uiPriority="46"/>
+    <w:lsdException w:name="Grid Table 2 Accent 5" w:uiPriority="47"/>
+    <w:lsdException w:name="Grid Table 3 Accent 5" w:uiPriority="48"/>
+    <w:lsdException w:name="Grid Table 4 Accent 5" w:uiPriority="49"/>
+    <w:lsdException w:name="Grid Table 5 Dark Accent 5" w:uiPriority="50"/>
+    <w:lsdException w:name="Grid Table 6 Colorful Accent 5" w:uiPriority="51"/>
+    <w:lsdException w:name="Grid Table 7 Colorful Accent 5" w:uiPriority="52"/>
+    <w:lsdException w:name="Grid Table 1 Light Accent 6" w:uiPriority="46"/>
+    <w:lsdException w:name="Grid Table 2 Accent 6" w:uiPriority="47"/>
+    <w:lsdException w:name="Grid Table 3 Accent 6" w:uiPriority="48"/>
+    <w:lsdException w:name="Grid Table 4 Accent 6" w:uiPriority="49"/>
+    <w:lsdException w:name="Grid Table 5 Dark Accent 6" w:uiPriority="50"/>
+    <w:lsdException w:name="Grid Table 6 Colorful Accent 6" w:uiPriority="51"/>
+    <w:lsdException w:name="Grid Table 7 Colorful Accent 6" w:uiPriority="52"/>
+    <w:lsdException w:name="List Table 1 Light" w:uiPriority="46"/>
+    <w:lsdException w:name="List Table 2" w:uiPriority="47"/>
+    <w:lsdException w:name="List Table 3" w:uiPriority="48"/>
+    <w:lsdException w:name="List Table 4" w:uiPriority="49"/>
+    <w:lsdException w:name="List Table 5 Dark" w:uiPriority="50"/>
+    <w:lsdException w:name="List Table 6 Colorful" w:uiPriority="51"/>
+    <w:lsdException w:name="List Table 7 Colorful" w:uiPriority="52"/>
+    <w:lsdException w:name="List Table 1 Light Accent 1" w:uiPriority="46"/>
+    <w:lsdException w:name="List Table 2 Accent 1" w:uiPriority="47"/>
+    <w:lsdException w:name="List Table 3 Accent 1" w:uiPriority="48"/>
+    <w:lsdException w:name="List Table 4 Accent 1" w:uiPriority="49"/>
+    <w:lsdException w:name="List Table 5 Dark Accent 1" w:uiPriority="50"/>
+    <w:lsdException w:name="List Table 6 Colorful Accent 1" w:uiPriority="51"/>
+    <w:lsdException w:name="List Table 7 Colorful Accent 1" w:uiPriority="52"/>
+    <w:lsdException w:name="List Table 1 Light Accent 2" w:uiPriority="46"/>
+    <w:lsdException w:name="List Table 2 Accent 2" w:uiPriority="47"/>
+    <w:lsdException w:name="List Table 3 Accent 2" w:uiPriority="48"/>
+    <w:lsdException w:name="List Table 4 Accent 2" w:uiPriority="49"/>
+    <w:lsdException w:name="List Table 5 Dark Accent 2" w:uiPriority="50"/>
+    <w:lsdException w:name="List Table 6 Colorful Accent 2" w:uiPriority="51"/>
+    <w:lsdException w:name="List Table 7 Colorful Accent 2" w:uiPriority="52"/>
+    <w:lsdException w:name="List Table 1 Light Accent 3" w:uiPriority="46"/>
+    <w:lsdException w:name="List Table 2 Accent 3" w:uiPriority="47"/>
+    <w:lsdException w:name="List Table 3 Accent 3" w:uiPriority="48"/>
+    <w:lsdException w:name="List Table 4 Accent 3" w:uiPriority="49"/>
+    <w:lsdException w:name="List Table 5 Dark Accent 3" w:uiPriority="50"/>
+    <w:lsdException w:name="List Table 6 Colorful Accent 3" w:uiPriority="51"/>
+    <w:lsdException w:name="List Table 7 Colorful Accent 3" w:uiPriority="52"/>
+    <w:lsdException w:name="List Table 1 Light Accent 4" w:uiPriority="46"/>
+    <w:lsdException w:name="List Table 2 Accent 4" w:uiPriority="47"/>
+    <w:lsdException w:name="List Table 3 Accent 4" w:uiPriority="48"/>
+    <w:lsdException w:name="List Table 4 Accent 4" w:uiPriority="49"/>
+    <w:lsdException w:name="List Table 5 Dark Accent 4" w:uiPriority="50"/>
+    <w:lsdException w:name="List Table 6 Colorful Accent 4" w:uiPriority="51"/>
+    <w:lsdException w:name="List Table 7 Colorful Accent 4" w:uiPriority="52"/>
+    <w:lsdException w:name="List Table 1 Light Accent 5" w:uiPriority="46"/>
+    <w:lsdException w:name="List Table 2 Accent 5" w:uiPriority="47"/>
+    <w:lsdException w:name="List Table 3 Accent 5" w:uiPriority="48"/>
+    <w:lsdException w:name="List Table 4 Accent 5" w:uiPriority="49"/>
+    <w:lsdException w:name="List Table 5 Dark Accent 5" w:uiPriority="50"/>
+    <w:lsdException w:name="List Table 6 Colorful Accent 5" w:uiPriority="51"/>
+    <w:lsdException w:name="List Table 7 Colorful Accent 5" w:uiPriority="52"/>
+    <w:lsdException w:name="List Table 1 Light Accent 6" w:uiPriority="46"/>
+    <w:lsdException w:name="List Table 2 Accent 6" w:uiPriority="47"/>
+    <w:lsdException w:name="List Table 3 Accent 6" w:uiPriority="48"/>
+    <w:lsdException w:name="List Table 4 Accent 6" w:uiPriority="49"/>
+    <w:lsdException w:name="List Table 5 Dark Accent 6" w:uiPriority="50"/>
+    <w:lsdException w:name="List Table 6 Colorful Accent 6" w:uiPriority="51"/>
+    <w:lsdException w:name="List Table 7 Colorful Accent 6" w:uiPriority="52"/>
   </w:latentStyles>
   <w:style w:type="paragraph" w:default="1" w:styleId="a">
     <w:name w:val="Normal"/>
@@ -3421,7 +4191,6 @@
     <w:uiPriority w:val="99"/>
     <w:semiHidden/>
     <w:unhideWhenUsed/>
-    <w:qFormat/>
     <w:tblPr>
       <w:tblInd w:w="0" w:type="dxa"/>
       <w:tblCellMar>
@@ -3794,7 +4563,7 @@
   <a:extraClrSchemeLst/>
   <a:extLst>
     <a:ext uri="{05A4C25C-085E-4340-85A3-A5531E510DB2}">
-      <thm15:themeFamily xmlns:thm15="http://schemas.microsoft.com/office/thememl/2012/main" xmlns="" name="Office Theme" id="{62F939B6-93AF-4DB8-9C6B-D6C7DFDC589F}" vid="{4A3C46E8-61CC-4603-A589-7422A47A8E4A}"/>
+      <thm15:themeFamily xmlns:thm15="http://schemas.microsoft.com/office/thememl/2012/main" name="Office Theme" id="{62F939B6-93AF-4DB8-9C6B-D6C7DFDC589F}" vid="{4A3C46E8-61CC-4603-A589-7422A47A8E4A}"/>
     </a:ext>
   </a:extLst>
 </a:theme>
@@ -3805,7 +4574,7 @@
 </file>
 
 <file path=customXml/itemProps1.xml><?xml version="1.0" encoding="utf-8"?>
-<ds:datastoreItem xmlns:ds="http://schemas.openxmlformats.org/officeDocument/2006/customXml" ds:itemID="{AC3DB017-D0EA-44E6-A339-9CA5391FD964}">
+<ds:datastoreItem xmlns:ds="http://schemas.openxmlformats.org/officeDocument/2006/customXml" ds:itemID="{5280336A-F872-48A7-B9EA-B515164AAEDD}">
   <ds:schemaRefs>
     <ds:schemaRef ds:uri="http://schemas.openxmlformats.org/officeDocument/2006/bibliography"/>
   </ds:schemaRefs>

</xml_diff>